<commit_message>
Removido projeto node.js para o uso com python
</commit_message>
<xml_diff>
--- a/Docs/Projeto questões-BR.docx
+++ b/Docs/Projeto questões-BR.docx
@@ -3,90 +3,39 @@
 <w:document xmlns:wpc="http://schemas.microsoft.com/office/word/2010/wordprocessingCanvas" xmlns:cx="http://schemas.microsoft.com/office/drawing/2014/chartex" xmlns:cx1="http://schemas.microsoft.com/office/drawing/2015/9/8/chartex" xmlns:cx2="http://schemas.microsoft.com/office/drawing/2015/10/21/chartex" xmlns:cx3="http://schemas.microsoft.com/office/drawing/2016/5/9/chartex" xmlns:cx4="http://schemas.microsoft.com/office/drawing/2016/5/10/chartex" xmlns:cx5="http://schemas.microsoft.com/office/drawing/2016/5/11/chartex" xmlns:cx6="http://schemas.microsoft.com/office/drawing/2016/5/12/chartex" xmlns:cx7="http://schemas.microsoft.com/office/drawing/2016/5/13/chartex" xmlns:cx8="http://schemas.microsoft.com/office/drawing/2016/5/14/chartex" xmlns:mc="http://schemas.openxmlformats.org/markup-compatibility/2006" xmlns:aink="http://schemas.microsoft.com/office/drawing/2016/ink" xmlns:am3d="http://schemas.microsoft.com/office/drawing/2017/model3d" xmlns:o="urn:schemas-microsoft-com:office:office" xmlns:oel="http://schemas.microsoft.com/office/2019/extlst" xmlns:r="http://schemas.openxmlformats.org/officeDocument/2006/relationships" xmlns:m="http://schemas.openxmlformats.org/officeDocument/2006/math" xmlns:v="urn:schemas-microsoft-com:vml" xmlns:wp14="http://schemas.microsoft.com/office/word/2010/wordprocessingDrawing" xmlns:wp="http://schemas.openxmlformats.org/drawingml/2006/wordprocessingDrawing" xmlns:w10="urn:schemas-microsoft-com:office:word" xmlns:w="http://schemas.openxmlformats.org/wordprocessingml/2006/main" xmlns:w14="http://schemas.microsoft.com/office/word/2010/wordml" xmlns:w15="http://schemas.microsoft.com/office/word/2012/wordml" xmlns:w16cex="http://schemas.microsoft.com/office/word/2018/wordml/cex" xmlns:w16cid="http://schemas.microsoft.com/office/word/2016/wordml/cid" xmlns:w16="http://schemas.microsoft.com/office/word/2018/wordml" xmlns:w16du="http://schemas.microsoft.com/office/word/2023/wordml/word16du" xmlns:w16sdtdh="http://schemas.microsoft.com/office/word/2020/wordml/sdtdatahash" xmlns:w16sdtfl="http://schemas.microsoft.com/office/word/2024/wordml/sdtformatlock" xmlns:w16se="http://schemas.microsoft.com/office/word/2015/wordml/symex" xmlns:wpg="http://schemas.microsoft.com/office/word/2010/wordprocessingGroup" xmlns:wpi="http://schemas.microsoft.com/office/word/2010/wordprocessingInk" xmlns:wne="http://schemas.microsoft.com/office/word/2006/wordml" xmlns:wps="http://schemas.microsoft.com/office/word/2010/wordprocessingShape" mc:Ignorable="w14 w15 w16se w16cid w16 w16cex w16sdtdh w16sdtfl w16du wp14">
   <w:body>
     <w:p>
+      <w:pPr>
+        <w:spacing w:after="160" w:line="259" w:lineRule="auto"/>
+      </w:pPr>
       <w:r>
         <w:t>22/04/2025.</w:t>
       </w:r>
     </w:p>
-    <w:p/>
-    <w:p>
+    <w:p>
+      <w:pPr>
+        <w:spacing w:after="160" w:line="259" w:lineRule="auto"/>
+      </w:pPr>
+    </w:p>
+    <w:p>
+      <w:pPr>
+        <w:spacing w:after="160" w:line="259" w:lineRule="auto"/>
+      </w:pPr>
       <w:r>
         <w:t>Questões-br.</w:t>
       </w:r>
     </w:p>
     <w:p>
+      <w:pPr>
+        <w:spacing w:after="160" w:line="259" w:lineRule="auto"/>
+      </w:pPr>
       <w:r>
         <w:t>Desenvolvedor: Luiz Felipe Basso.</w:t>
       </w:r>
     </w:p>
-    <w:p/>
-    <w:p>
-      <w:r>
-        <w:t xml:space="preserve">Objetivo: Este </w:t>
-      </w:r>
-      <w:r>
-        <w:t>projeto</w:t>
-      </w:r>
-      <w:r>
-        <w:t xml:space="preserve"> tem por objetivo o exercício do conhecimento em diferentes matérias de forma lúdica e divertida</w:t>
-      </w:r>
-      <w:r>
-        <w:t>, além de proporcionar a diversão entre amigos ao mesmo tempo que todos aprendem mais.</w:t>
-      </w:r>
-    </w:p>
-    <w:p/>
-    <w:p>
-      <w:r>
-        <w:t>Sobre o jogo:</w:t>
-      </w:r>
-    </w:p>
-    <w:p>
-      <w:r>
-        <w:t>Por meio de um tabuleiro, o jogador poderá exercer o seu conhecimento em várias áreas através de perguntas e respostas, de modo que o estudo se torne mais divertido.</w:t>
-      </w:r>
-    </w:p>
-    <w:p/>
-    <w:p>
-      <w:r>
-        <w:t>Requisitos</w:t>
-      </w:r>
-      <w:r>
-        <w:t xml:space="preserve"> funcionais:</w:t>
-      </w:r>
-    </w:p>
-    <w:p/>
-    <w:p>
-      <w:r>
-        <w:t>R</w:t>
-      </w:r>
-      <w:r>
-        <w:t>F</w:t>
-      </w:r>
-      <w:r>
-        <w:t>01. Possibilidade de os jogadores inserirem apelidos temporários no início do jogo, para que sejam identificados durante a partida. Esses apelidos serão automaticamente excluídos quando o jogo terminar.</w:t>
-      </w:r>
-    </w:p>
-    <w:p>
-      <w:r>
-        <w:t>RF02. Possibilidade de os jogadores escolherem o assunto das perguntas no início do jogo, ou escolher o modo aleatório, onde terão perguntas de vários assuntos diferentes durante o jogo.</w:t>
-      </w:r>
-    </w:p>
-    <w:p>
-      <w:r>
-        <w:t>RF03. O jogo terá um dado a ser lançado, de modo que os jogadores possam se locomover pelo tabuleiro. O dado terá as casas de -6 a 6, de modo que os jogadores possam ir e voltar pelo tabuleiro.</w:t>
-      </w:r>
-    </w:p>
-    <w:p>
-      <w:r>
-        <w:t>RF04. No início do jogo, o administrador do jogo (quem cria ele originalmente) poderá definir quantas voltas no tabuleiro serão necessárias para vencer o jogo.</w:t>
-      </w:r>
-    </w:p>
-    <w:p/>
-    <w:p>
-      <w:r>
-        <w:t>Outras regras:</w:t>
-      </w:r>
-    </w:p>
-    <w:p/>
+    <w:p>
+      <w:pPr>
+        <w:spacing w:after="160" w:line="259" w:lineRule="auto"/>
+      </w:pPr>
+    </w:p>
     <w:p>
       <w:pPr>
         <w:pStyle w:val="PargrafodaLista"/>
@@ -94,9 +43,11 @@
           <w:ilvl w:val="0"/>
           <w:numId w:val="1"/>
         </w:numPr>
-      </w:pPr>
-      <w:r>
-        <w:t>Para cada pergunta corretamente respondida, o jogador ganhará 50 pontos. Para cada pergunta erroneamente respondida, serão perdidos 50 pontos.</w:t>
+        <w:spacing w:after="160" w:line="259" w:lineRule="auto"/>
+        <w:contextualSpacing/>
+      </w:pPr>
+      <w:r>
+        <w:t>Objetivo: Este jogo tem por objetivo o exercício do conhecimento em diferentes áreas de forma lúdica, divertida e inclusiva a todas as pessoas (independente até mesmo da presença de alguma deficiência ou não), além de proporcionar a diversão entre amigos ao mesmo tempo que todos aprendem mais.</w:t>
       </w:r>
     </w:p>
     <w:p>
@@ -106,9 +57,11 @@
           <w:ilvl w:val="0"/>
           <w:numId w:val="1"/>
         </w:numPr>
-      </w:pPr>
-      <w:r>
-        <w:t>O vencimento do jogo se dará principalmente por cumprimento de todas as voltas do tabuleiro preestabelecidas no início do jogo.</w:t>
+        <w:spacing w:after="160" w:line="259" w:lineRule="auto"/>
+        <w:contextualSpacing/>
+      </w:pPr>
+      <w:r>
+        <w:t>Proposta de valor: este projeto proporciona maior integração entre as pessoas, educação de forma lúdica, diversão, aprendizado, etc.</w:t>
       </w:r>
     </w:p>
     <w:p>
@@ -118,19 +71,17 @@
           <w:ilvl w:val="0"/>
           <w:numId w:val="1"/>
         </w:numPr>
-      </w:pPr>
-      <w:r>
-        <w:t>Em casas d</w:t>
-      </w:r>
-      <w:r>
-        <w:t xml:space="preserve">e </w:t>
-      </w:r>
-      <w:r>
-        <w:t>pergunta, por exemplo, o tempo para resposta será de 1 minuto.</w:t>
-      </w:r>
-      <w:r>
-        <w:t xml:space="preserve"> Caso o jogador não responda no tempo normal, não ganhará pontuação alguma. Em vez disso, perderá 25 pontos.</w:t>
-      </w:r>
+        <w:spacing w:after="160" w:line="259" w:lineRule="auto"/>
+        <w:contextualSpacing/>
+      </w:pPr>
+      <w:r>
+        <w:t>Público-alvo: pessoas/alunos de 12 a 24 anos. Em caso do jogo ser usado de forma acadêmica, o público-alvo também inclui professores.</w:t>
+      </w:r>
+    </w:p>
+    <w:p>
+      <w:pPr>
+        <w:spacing w:after="160" w:line="259" w:lineRule="auto"/>
+      </w:pPr>
     </w:p>
     <w:p>
       <w:pPr>
@@ -139,152 +90,19 @@
           <w:ilvl w:val="0"/>
           <w:numId w:val="1"/>
         </w:numPr>
-      </w:pPr>
-      <w:r>
-        <w:t xml:space="preserve">O tabuleiro terá cerca de </w:t>
-      </w:r>
-      <w:r>
-        <w:t>4</w:t>
-      </w:r>
-      <w:r>
-        <w:t>0 casas por volta. As principais casas serão:</w:t>
-      </w:r>
-    </w:p>
-    <w:p/>
-    <w:p>
-      <w:r>
-        <w:t>Pergunta: Nestas casas, o jogador terá uma pergunta</w:t>
-      </w:r>
-      <w:r>
-        <w:t xml:space="preserve"> a responder dentro do tema escolhido anteriormente.</w:t>
-      </w:r>
-    </w:p>
-    <w:p/>
-    <w:p>
-      <w:r>
-        <w:t>Pergunta do octógono</w:t>
-      </w:r>
-      <w:r>
-        <w:t xml:space="preserve">: Nessas perguntas, caso o jogador acerte, ele ganhará </w:t>
-      </w:r>
-      <w:r>
-        <w:t>8</w:t>
-      </w:r>
-      <w:r>
-        <w:t xml:space="preserve"> vezes a pontuação normal, ou seja, </w:t>
-      </w:r>
-      <w:r>
-        <w:t>4</w:t>
-      </w:r>
-      <w:r>
-        <w:t>00 pontos. Caso ele erre, não perderá pontuação alguma.</w:t>
-      </w:r>
-    </w:p>
-    <w:p/>
-    <w:p>
-      <w:r>
-        <w:t xml:space="preserve">Pergunta </w:t>
-      </w:r>
-      <w:proofErr w:type="spellStart"/>
-      <w:r>
-        <w:t>five</w:t>
-      </w:r>
-      <w:proofErr w:type="spellEnd"/>
-      <w:r>
-        <w:t>-dobrada</w:t>
-      </w:r>
-      <w:r>
-        <w:t xml:space="preserve">: Nessa pergunta, o jogador, caso acerte, ganhará </w:t>
-      </w:r>
-      <w:r>
-        <w:t>500</w:t>
-      </w:r>
-      <w:r>
-        <w:t xml:space="preserve"> pontos. Nenhuma pontuação será perdida caso a resposta esteja errada.</w:t>
-      </w:r>
-    </w:p>
-    <w:p/>
-    <w:p>
-      <w:r>
-        <w:t xml:space="preserve">Desafio </w:t>
-      </w:r>
-      <w:r>
-        <w:t>“</w:t>
-      </w:r>
-      <w:proofErr w:type="spellStart"/>
-      <w:r>
-        <w:t>Adelante</w:t>
-      </w:r>
-      <w:proofErr w:type="spellEnd"/>
-      <w:r>
-        <w:t>!”: Este</w:t>
-      </w:r>
-      <w:r>
-        <w:t>s</w:t>
-      </w:r>
-      <w:r>
-        <w:t xml:space="preserve"> serão d</w:t>
-      </w:r>
-      <w:r>
-        <w:t xml:space="preserve">esafios em grupo, onde todos os jogadores irão responder antes da resposta correta ser revelada. Quem acertar, ganhará </w:t>
-      </w:r>
-      <w:r>
-        <w:t>2</w:t>
-      </w:r>
-      <w:r>
-        <w:t xml:space="preserve">00 pontos. Quem errar perderá </w:t>
-      </w:r>
-      <w:r>
-        <w:t>2</w:t>
-      </w:r>
-      <w:r>
-        <w:t>00 pontos.</w:t>
-      </w:r>
-    </w:p>
-    <w:p/>
-    <w:p>
-      <w:r>
-        <w:t>“Double pra você!”: Nessas perguntas, ao invés do jogador ganhar ou perder 50 pontos, a pontuação a valer serão 100 pontos, seja acertando ou errando. Ou seja, pontuação dobrada.</w:t>
-      </w:r>
-    </w:p>
-    <w:p/>
-    <w:p>
-      <w:r>
-        <w:t>Vazio: Nessa casa não haverá perguntas a responder, apenas a casa para o jogador ficar naquela jogada.</w:t>
-      </w:r>
-    </w:p>
-    <w:p/>
-    <w:p>
-      <w:r>
-        <w:t>Metralhadora de pontos: Nessa casa, com os tiros de uma metralhadora, o jogador começará a perder e ganhar pontos, de modo que a quantidade seja bem aleatória, mas de 0 a 500. Isto ocorrerá até o comando de cessar fogo ser ouvido.</w:t>
-      </w:r>
-      <w:r>
-        <w:t xml:space="preserve"> Também existirá uma carta com esse efeito para o jogador tentar a sorte.</w:t>
-      </w:r>
-    </w:p>
-    <w:p/>
-    <w:p>
-      <w:r>
-        <w:t>Impulso arriscado: Nessa casa, o jogador poderá escolher um número maior de casas para tentar a sorte. Isso significa que, se ele acertar a pergunta nessa casa, avançará o número de casas que ele escolheu. Porém, se ele errar, voltará o dobro de casas em relação ao número escolhido. A pontuação nessa casa, independente do resultado, é a pontuação normal, sem alterações.</w:t>
-      </w:r>
-    </w:p>
-    <w:p/>
-    <w:p>
-      <w:r>
-        <w:t>Dado louco: Nessa casa, o dado começará a ser lançado várias vezes durante 5 segundos, fazendo o jogador avançar e retroceder pelo tabuleiro, dependendo do número sorteado pelos lançamentos. Mesmo com ele avançando e retrocedendo, nenhum efeito será aplicado nas casas que ele cair, apenas no último lançamento quando o tempo acabar, a casa que ele cair será aplicado o efeito dela.</w:t>
-      </w:r>
-    </w:p>
-    <w:p/>
-    <w:p>
-      <w:r>
-        <w:lastRenderedPageBreak/>
-        <w:t>Versão gratuita: Nessa casa, o jogador terá metade do tempo normal para responder à pergunta. Ou seja, só terá 30 segundos.</w:t>
-      </w:r>
-      <w:r>
-        <w:t xml:space="preserve"> </w:t>
-      </w:r>
-      <w:r>
-        <w:t>Para essa casa, teremos as seguintes regras:</w:t>
+        <w:spacing w:after="160" w:line="259" w:lineRule="auto"/>
+        <w:contextualSpacing/>
+      </w:pPr>
+      <w:r>
+        <w:t>Sobre o jogo:</w:t>
+      </w:r>
+    </w:p>
+    <w:p>
+      <w:pPr>
+        <w:spacing w:after="160" w:line="259" w:lineRule="auto"/>
+      </w:pPr>
+      <w:r>
+        <w:t>Por meio de um jogo de quis online, o jogador poderá exercer o seu conhecimento em várias áreas através de perguntas e respostas, de modo que o estudo se torne mais divertido.</w:t>
       </w:r>
     </w:p>
     <w:p>
@@ -292,17 +110,13 @@
         <w:pStyle w:val="PargrafodaLista"/>
         <w:numPr>
           <w:ilvl w:val="0"/>
-          <w:numId w:val="2"/>
+          <w:numId w:val="3"/>
         </w:numPr>
-      </w:pPr>
-      <w:r>
-        <w:t xml:space="preserve">Caso ele não consiga </w:t>
-      </w:r>
-      <w:r>
-        <w:t>em 30 segundos</w:t>
-      </w:r>
-      <w:r>
-        <w:t>, terá que doar 80 pontos pela versão premium, onde ele terá mais 45 segundos para responder à mesma pergunta.</w:t>
+        <w:spacing w:after="160" w:line="259" w:lineRule="auto"/>
+        <w:contextualSpacing/>
+      </w:pPr>
+      <w:r>
+        <w:t>Lúdico: O jogo terá perguntas e respostas e efeitos sonoros com base na resposta do jogador. Por exemplo, caso ele acerte uma pergunta, terá um efeito sonoro de palmas ou comemoração. Já em caso de erro, por exemplo um som de risada ou outro efeito sonoro de erro.</w:t>
       </w:r>
     </w:p>
     <w:p>
@@ -310,32 +124,20 @@
         <w:pStyle w:val="PargrafodaLista"/>
         <w:numPr>
           <w:ilvl w:val="0"/>
-          <w:numId w:val="2"/>
+          <w:numId w:val="3"/>
         </w:numPr>
-      </w:pPr>
-      <w:r>
-        <w:t>Caso o jogador não tenha esses 80 pontos disponíveis, a versão premium não estará acessível</w:t>
-      </w:r>
-      <w:r>
-        <w:t xml:space="preserve"> para ele.</w:t>
-      </w:r>
-      <w:r>
-        <w:t xml:space="preserve"> Se ele não conseguir pagar a versão premium, ele não perderá pontuação alguma, ficando na mesma casa que caiu.</w:t>
-      </w:r>
-    </w:p>
-    <w:p>
-      <w:pPr>
-        <w:pStyle w:val="PargrafodaLista"/>
-        <w:numPr>
-          <w:ilvl w:val="0"/>
-          <w:numId w:val="2"/>
-        </w:numPr>
-      </w:pPr>
-      <w:r>
-        <w:t>Caso ele doe 80 pontos e tenha a versão premium da jogada, caso ele acerte ou erre, a pontuação a ser considerada serão 200 pontos, e ele terá uma dica extra para responder à pergunta.</w:t>
-      </w:r>
-    </w:p>
-    <w:p/>
+        <w:spacing w:after="160" w:line="259" w:lineRule="auto"/>
+        <w:contextualSpacing/>
+      </w:pPr>
+      <w:r>
+        <w:t>Divertido: O jogo contará com um ranking dos melhores jogadores, com possibilidade deles ganharem cargos pelo seu desempenho no jogo.</w:t>
+      </w:r>
+    </w:p>
+    <w:p>
+      <w:pPr>
+        <w:spacing w:after="160" w:line="259" w:lineRule="auto"/>
+      </w:pPr>
+    </w:p>
     <w:p>
       <w:pPr>
         <w:pStyle w:val="PargrafodaLista"/>
@@ -343,126 +145,397 @@
           <w:ilvl w:val="0"/>
           <w:numId w:val="1"/>
         </w:numPr>
-      </w:pPr>
-      <w:r>
-        <w:t>O jogo também terá cartas para os jogadores usarem em suas jogadas:</w:t>
-      </w:r>
+        <w:spacing w:after="160" w:line="259" w:lineRule="auto"/>
+        <w:contextualSpacing/>
+      </w:pPr>
+      <w:r>
+        <w:t>Requisitos funcionais:</w:t>
+      </w:r>
+    </w:p>
+    <w:p>
+      <w:pPr>
+        <w:spacing w:after="160" w:line="259" w:lineRule="auto"/>
+      </w:pPr>
+    </w:p>
+    <w:p>
+      <w:pPr>
+        <w:spacing w:after="160" w:line="259" w:lineRule="auto"/>
+      </w:pPr>
+      <w:r>
+        <w:t>RF01. Possibilidade de os jogadores inserirem apelidos temporários no início do jogo, para que sejam identificados durante a partida. Esses apelidos serão automaticamente excluídos quando o jogo terminar.</w:t>
+      </w:r>
+    </w:p>
+    <w:p>
+      <w:pPr>
+        <w:spacing w:after="160" w:line="259" w:lineRule="auto"/>
+      </w:pPr>
+      <w:r>
+        <w:t>RF02. Possibilidade de os jogadores escolherem o assunto das perguntas no início do jogo, ou escolher o modo aleatório, onde terão perguntas de vários assuntos diferentes durante o jogo.</w:t>
+      </w:r>
+    </w:p>
+    <w:p>
+      <w:pPr>
+        <w:spacing w:after="160" w:line="259" w:lineRule="auto"/>
+      </w:pPr>
+      <w:r>
+        <w:t>RF03. Os jogadores, para serem incluídos no ranking dos melhores, poderão fazer seu cadastro no jogo, inserindo dados como nome completo, apelido/nome de usuário que quiserem usar, e-mail e uma senha.</w:t>
+      </w:r>
+    </w:p>
+    <w:p>
+      <w:pPr>
+        <w:spacing w:after="160" w:line="259" w:lineRule="auto"/>
+      </w:pPr>
+      <w:r>
+        <w:t xml:space="preserve">RF04. O jogo poderá ser jogado </w:t>
+      </w:r>
+      <w:r>
+        <w:t xml:space="preserve">apenas de forma </w:t>
+      </w:r>
+      <w:r>
+        <w:t>individual</w:t>
+      </w:r>
+      <w:r>
+        <w:t xml:space="preserve"> por enquanto, mas no futuro poderá jogar em grupo.</w:t>
+      </w:r>
+    </w:p>
+    <w:p>
+      <w:pPr>
+        <w:spacing w:after="160" w:line="259" w:lineRule="auto"/>
+      </w:pPr>
+      <w:r>
+        <w:t xml:space="preserve">RF05. Os jogadores poderão fazer login no jogo, inserindo seu </w:t>
+      </w:r>
+      <w:r>
+        <w:t>nome de usuário</w:t>
+      </w:r>
+      <w:r>
+        <w:t xml:space="preserve"> e senha.</w:t>
+      </w:r>
+    </w:p>
+    <w:p>
+      <w:pPr>
+        <w:spacing w:after="160" w:line="259" w:lineRule="auto"/>
+      </w:pPr>
+      <w:r>
+        <w:lastRenderedPageBreak/>
+        <w:t>RF06. A cada partida, a pontuação final do jogador será analisada, e a mais alta de todas as pontuações será adicionada ao ranking.</w:t>
+      </w:r>
+    </w:p>
+    <w:p>
+      <w:pPr>
+        <w:spacing w:after="160" w:line="259" w:lineRule="auto"/>
+      </w:pPr>
+      <w:r>
+        <w:t>RF07. Caso não desejem fazer login, os jogadores poderão jogar o quis mesmo sem fazer login ou cadastro, mas desse modo ele não poderá incluir a pontuação final dele no ranking.</w:t>
+      </w:r>
+    </w:p>
+    <w:p>
+      <w:pPr>
+        <w:spacing w:after="160" w:line="259" w:lineRule="auto"/>
+      </w:pPr>
+    </w:p>
+    <w:p>
+      <w:pPr>
+        <w:spacing w:after="160" w:line="259" w:lineRule="auto"/>
+      </w:pPr>
+      <w:r>
+        <w:t>Requisitos não funcionais:</w:t>
+      </w:r>
+    </w:p>
+    <w:p>
+      <w:pPr>
+        <w:spacing w:after="160" w:line="259" w:lineRule="auto"/>
+      </w:pPr>
+    </w:p>
+    <w:p>
+      <w:pPr>
+        <w:spacing w:after="160" w:line="259" w:lineRule="auto"/>
+      </w:pPr>
+      <w:r>
+        <w:t>RNF01. O sistema deve ter recursos de acessibilidade, como compatibilidade com leitores de tela, recursos para pessoas com baixa-visão (aumento da letra e da fonte do texto).</w:t>
+      </w:r>
+    </w:p>
+    <w:p>
+      <w:pPr>
+        <w:spacing w:after="160" w:line="259" w:lineRule="auto"/>
+      </w:pPr>
+      <w:r>
+        <w:t xml:space="preserve">RNF02. O sistema deve ser escalável, de modo que possa ser usado por até </w:t>
+      </w:r>
+      <w:r>
+        <w:t>50</w:t>
+      </w:r>
+      <w:r>
+        <w:t xml:space="preserve"> pessoas sem ocorrer falhas, lentidão ou quedas no sistema</w:t>
+      </w:r>
+      <w:r>
+        <w:t>.</w:t>
+      </w:r>
+    </w:p>
+    <w:p>
+      <w:pPr>
+        <w:spacing w:after="160" w:line="259" w:lineRule="auto"/>
+      </w:pPr>
     </w:p>
     <w:p>
       <w:pPr>
         <w:pStyle w:val="PargrafodaLista"/>
-      </w:pPr>
-    </w:p>
-    <w:p>
-      <w:r>
-        <w:t xml:space="preserve">Pergunta vermelha: </w:t>
-      </w:r>
-      <w:r>
-        <w:t>Usando essa carta em uma casa</w:t>
-      </w:r>
-      <w:r>
-        <w:t xml:space="preserve">, o jogador </w:t>
-      </w:r>
-      <w:r>
-        <w:t xml:space="preserve">que cair ali </w:t>
-      </w:r>
-      <w:r>
-        <w:t xml:space="preserve">obrigatoriamente perderá metade dos pontos que ele ganharia. Ou seja, em cada pergunta vermelha ele perderá 25 pontos. Caso ele acerte a resposta, apesar de perder pontos, ele não irá voltar no tabuleiro. Já se ele errar, ele voltará metade das casas que ele andou no seu último lançamento do dado. </w:t>
-      </w:r>
-    </w:p>
-    <w:p/>
-    <w:p>
-      <w:r>
-        <w:t xml:space="preserve">Pergunta do </w:t>
-      </w:r>
-      <w:proofErr w:type="spellStart"/>
-      <w:r>
-        <w:t>azarinho</w:t>
-      </w:r>
-      <w:proofErr w:type="spellEnd"/>
-      <w:r>
-        <w:t xml:space="preserve">: Nessa pergunta, </w:t>
-      </w:r>
-      <w:r>
-        <w:t>o jogador</w:t>
-      </w:r>
-      <w:r>
-        <w:t xml:space="preserve"> perderá 100 pontos caso essa carta esteja na casa em que o jogador está.</w:t>
-      </w:r>
-      <w:r>
-        <w:t xml:space="preserve"> O jogador, caso acerte a pergunta, ganhará só 25 pontos.</w:t>
-      </w:r>
-    </w:p>
-    <w:p/>
-    <w:p>
-      <w:r>
-        <w:t>Pergunta do azarão: Com essa carta presente na casa atual, o jogador perderá 500 pontos.</w:t>
-      </w:r>
-    </w:p>
-    <w:p/>
-    <w:p>
-      <w:r>
-        <w:t>Roleta: Nessa casa, será sorteada uma pontuação para valer se o jogador acertar a pergunta.</w:t>
-      </w:r>
-      <w:r>
-        <w:t xml:space="preserve"> Também existirá uma casa no tabuleiro chamada roleta com o mesmo efeito.</w:t>
-      </w:r>
-    </w:p>
-    <w:p/>
-    <w:p>
-      <w:r>
-        <w:t>Vala: Com essa carta sendo usada, o jogador não poderá jogar da próxima vez, ficando por um turno preso na casa atual.</w:t>
-      </w:r>
-    </w:p>
-    <w:p/>
-    <w:p>
-      <w:r>
-        <w:t xml:space="preserve">Dado perigoso: Nessa casa, o jogador jogará o dado novamente, mas ainda não avançará. O fato dele avançar dependerá do desempenho dele na pergunta proposta. Se ele acertar, além de ganhar a pontuação normal, avançará o número de casas que o dado sorteou no lançamento. Porém, caso a resposta esteja errada, ele voltará o dobro do número de casas do lançamento, </w:t>
-      </w:r>
-      <w:proofErr w:type="gramStart"/>
-      <w:r>
-        <w:t>e também</w:t>
-      </w:r>
-      <w:proofErr w:type="gramEnd"/>
-      <w:r>
-        <w:t xml:space="preserve"> perderá a pontuação normal. Para essa casa em específico, o valor fornecido pelo dado nunca será negativo.</w:t>
-      </w:r>
-    </w:p>
-    <w:p/>
-    <w:p>
+        <w:spacing w:after="160" w:line="259" w:lineRule="auto"/>
+        <w:contextualSpacing/>
+      </w:pPr>
+      <w:r>
+        <w:t>Outras regras:</w:t>
+      </w:r>
+    </w:p>
+    <w:p>
+      <w:pPr>
+        <w:spacing w:after="160" w:line="259" w:lineRule="auto"/>
+        <w:ind w:left="360"/>
+      </w:pPr>
+    </w:p>
+    <w:p>
+      <w:pPr>
+        <w:spacing w:after="160" w:line="259" w:lineRule="auto"/>
+      </w:pPr>
+    </w:p>
+    <w:p>
+      <w:pPr>
+        <w:pStyle w:val="Ttulo1"/>
+        <w:spacing w:before="360" w:after="80" w:line="259" w:lineRule="auto"/>
+      </w:pPr>
+      <w:r>
+        <w:t>Para cada pergunta corretamente respondida, o jogador ganhará 20 pontos. Para cada pergunta erroneamente respondida, serão perdidos 20 pontos.</w:t>
+      </w:r>
+    </w:p>
+    <w:p>
+      <w:pPr>
+        <w:pStyle w:val="Ttulo1"/>
+        <w:numPr>
+          <w:ilvl w:val="0"/>
+          <w:numId w:val="0"/>
+        </w:numPr>
+        <w:spacing w:before="360" w:after="80" w:line="259" w:lineRule="auto"/>
+        <w:ind w:left="432" w:hanging="432"/>
+      </w:pPr>
+      <w:r>
+        <w:t>2.</w:t>
+      </w:r>
+      <w:r>
+        <w:t xml:space="preserve"> Durante o jogo, o jogador também terá vidas. Começando com 3 vidas, a cada 2 erros, ele perderá uma vida. Caso ele perca todas as vidas que ele tem, 50% da pontuação dele na partida atual será descontada para que ele reviva no jogo. Em contrapartida, a cada 5 acertos na partida, ele ganhará uma vida.</w:t>
+      </w:r>
+    </w:p>
+    <w:p>
+      <w:pPr>
+        <w:spacing w:after="160" w:line="259" w:lineRule="auto"/>
+      </w:pPr>
+      <w:r>
+        <w:t>6. A quantidade de vidas na qual o jogador terminar a partida irá interferir na sua pontuação final. A pontuação final será calculada da seguinte forma:</w:t>
+      </w:r>
+    </w:p>
+    <w:p>
+      <w:pPr>
+        <w:spacing w:after="160" w:line="259" w:lineRule="auto"/>
+      </w:pPr>
       <w:r>
         <w:lastRenderedPageBreak/>
-        <w:t>Troca sorteada: Usando essa carta, será feito, de forma automática, um sorteio de jogador para que o jogador atual troque de lugar com o outro sorteado no tabuleiro.</w:t>
-      </w:r>
-    </w:p>
-    <w:p/>
-    <w:p>
-      <w:r>
-        <w:t xml:space="preserve">Troca de pergunta: Usando essa carta, o jogador poderá trocar a pergunta que está sendo dada a ele, sendo sorteada outra do mesmo tema. Essa carta custará </w:t>
-      </w:r>
-      <w:r>
-        <w:t>3</w:t>
-      </w:r>
-      <w:r>
-        <w:t>0 pontos do jogador. Caso ele acerte a segunda pergunta, ganhará os 50 pontos normalmente. Caso ele erre, perderá 100 pontos.</w:t>
-      </w:r>
-    </w:p>
-    <w:p/>
-    <w:p>
-      <w:r>
-        <w:t>Segunda chance: Caso o jogador erre uma pergunta, mesmo perdendo os 50 pontos, caso ele tenha a carta segunda chance, terá mais um minuto para responder à mesma pergunta. Porém, caso ele erre de novo, perderá outros 50 pontos + 25 pontos por não ter sucesso na segunda chance.</w:t>
-      </w:r>
-    </w:p>
-    <w:p/>
-    <w:p>
-      <w:r>
-        <w:t>Carta suplementar: Caso o jogador, em sua vez, jogar essa carta, obterá mais 3 cartas do baralho para si.</w:t>
+        <w:t>Pf*v.</w:t>
+      </w:r>
+    </w:p>
+    <w:p>
+      <w:pPr>
+        <w:spacing w:after="160" w:line="259" w:lineRule="auto"/>
+      </w:pPr>
+    </w:p>
+    <w:p>
+      <w:pPr>
+        <w:spacing w:after="160" w:line="259" w:lineRule="auto"/>
+      </w:pPr>
+      <w:r>
+        <w:t>Legenda:</w:t>
+      </w:r>
+    </w:p>
+    <w:p>
+      <w:pPr>
+        <w:spacing w:after="160" w:line="259" w:lineRule="auto"/>
+      </w:pPr>
+      <w:r>
+        <w:t>Pf: pontuação final após as 5 fases.</w:t>
+      </w:r>
+    </w:p>
+    <w:p>
+      <w:pPr>
+        <w:spacing w:after="160" w:line="259" w:lineRule="auto"/>
+      </w:pPr>
+      <w:r>
+        <w:t>V: número de vidas que o jogador terminou a partida.</w:t>
+      </w:r>
+    </w:p>
+    <w:p>
+      <w:pPr>
+        <w:spacing w:after="160" w:line="259" w:lineRule="auto"/>
+      </w:pPr>
+    </w:p>
+    <w:p>
+      <w:pPr>
+        <w:spacing w:after="160" w:line="259" w:lineRule="auto"/>
+      </w:pPr>
+      <w:r>
+        <w:t>Ou seja, se o jogador acabar com uma vida e 15 pontos, a pontuação final dele será 15. Já com esses 15 pontos mas com duas vidas, a pontuação final será de 30 pontos, e isso terá impacto na posição dele no ranking.</w:t>
+      </w:r>
+    </w:p>
+    <w:p>
+      <w:pPr>
+        <w:pStyle w:val="Ttulo1"/>
+        <w:numPr>
+          <w:ilvl w:val="0"/>
+          <w:numId w:val="6"/>
+        </w:numPr>
+        <w:spacing w:before="360" w:after="80" w:line="259" w:lineRule="auto"/>
+      </w:pPr>
+      <w:r>
+        <w:t>Pelo menos em uma das perguntas da partida, a pontuação a valer será o dobro da normal. Ou seja, 40 pontos estarão em jogo.</w:t>
+      </w:r>
+    </w:p>
+    <w:p>
+      <w:pPr>
+        <w:spacing w:after="160" w:line="259" w:lineRule="auto"/>
+      </w:pPr>
+    </w:p>
+    <w:p>
+      <w:pPr>
+        <w:spacing w:after="160" w:line="259" w:lineRule="auto"/>
+      </w:pPr>
+      <w:r>
+        <w:t>8</w:t>
+      </w:r>
+      <w:r>
+        <w:t>. Outras informações:</w:t>
+      </w:r>
+    </w:p>
+    <w:p>
+      <w:pPr>
+        <w:spacing w:after="160" w:line="259" w:lineRule="auto"/>
+      </w:pPr>
+    </w:p>
+    <w:p>
+      <w:pPr>
+        <w:spacing w:after="160" w:line="259" w:lineRule="auto"/>
+      </w:pPr>
+      <w:r>
+        <w:t xml:space="preserve">Tecnologias e recursos: </w:t>
+      </w:r>
+      <w:r>
+        <w:t>node.js</w:t>
+      </w:r>
+      <w:r>
+        <w:t xml:space="preserve"> com </w:t>
+      </w:r>
+      <w:r>
+        <w:t>express</w:t>
+      </w:r>
+      <w:r>
+        <w:t>,</w:t>
+      </w:r>
+      <w:r>
+        <w:t xml:space="preserve"> banco de dados mySQL.</w:t>
+      </w:r>
+    </w:p>
+    <w:p>
+      <w:pPr>
+        <w:spacing w:after="160" w:line="259" w:lineRule="auto"/>
+      </w:pPr>
+    </w:p>
+    <w:p>
+      <w:pPr>
+        <w:spacing w:after="160" w:line="259" w:lineRule="auto"/>
+      </w:pPr>
+      <w:r>
+        <w:t>Parceiros: AWS, google, escolas e universidades.</w:t>
+      </w:r>
+    </w:p>
+    <w:p>
+      <w:pPr>
+        <w:spacing w:after="160" w:line="259" w:lineRule="auto"/>
+      </w:pPr>
+    </w:p>
+    <w:p>
+      <w:pPr>
+        <w:spacing w:after="160" w:line="259" w:lineRule="auto"/>
+      </w:pPr>
+      <w:r>
+        <w:t>Atividades: Criação e atualização de questões, manutenção do jogo, verificação das perguntas quanto à credibilidade.</w:t>
+      </w:r>
+    </w:p>
+    <w:p>
+      <w:pPr>
+        <w:spacing w:after="160" w:line="259" w:lineRule="auto"/>
+      </w:pPr>
+    </w:p>
+    <w:p>
+      <w:pPr>
+        <w:spacing w:after="160" w:line="259" w:lineRule="auto"/>
+      </w:pPr>
+      <w:r>
+        <w:t>Comunicação com o cliente: redes sociais e área de feedback do jogador.</w:t>
+      </w:r>
+    </w:p>
+    <w:p>
+      <w:pPr>
+        <w:spacing w:after="160" w:line="259" w:lineRule="auto"/>
+      </w:pPr>
+    </w:p>
+    <w:p>
+      <w:pPr>
+        <w:spacing w:after="160" w:line="259" w:lineRule="auto"/>
+      </w:pPr>
+      <w:r>
+        <w:t>Divulgação: Anúncios em redes sociais, pesquisas e entrevistas com jogadores, alunos e professores em escolas para ter feedback do que os usuários pensam sobre a forma de aprendizado atual e a nova proposta do de estudo por meio do jogo.</w:t>
+      </w:r>
+    </w:p>
+    <w:p>
+      <w:pPr>
+        <w:spacing w:after="160" w:line="259" w:lineRule="auto"/>
+      </w:pPr>
+    </w:p>
+    <w:p>
+      <w:pPr>
+        <w:spacing w:after="160" w:line="259" w:lineRule="auto"/>
+      </w:pPr>
+      <w:r>
+        <w:t>Divulgação: Anúncios em redes sociais, divulgação da opinião dos usuários ou interessados na internet sob autorização, anúncios por parte de influencers digitais ou gamers.</w:t>
+      </w:r>
+    </w:p>
+    <w:p>
+      <w:pPr>
+        <w:spacing w:after="160" w:line="259" w:lineRule="auto"/>
+      </w:pPr>
+    </w:p>
+    <w:p>
+      <w:pPr>
+        <w:spacing w:after="160" w:line="259" w:lineRule="auto"/>
+      </w:pPr>
+      <w:r>
+        <w:lastRenderedPageBreak/>
+        <w:t>Custos e despesas: custo com nuvem (AWS), custo com a API do gemini caso haja necessidade, manutenção do jogo, suporte e atendimento aos jogadores.</w:t>
+      </w:r>
+    </w:p>
+    <w:p>
+      <w:pPr>
+        <w:spacing w:after="160" w:line="259" w:lineRule="auto"/>
+      </w:pPr>
+    </w:p>
+    <w:p>
+      <w:pPr>
+        <w:spacing w:after="160" w:line="259" w:lineRule="auto"/>
+      </w:pPr>
+      <w:r>
+        <w:t>Receita: Propaganda (anúncios no jogo), doação de alguma quantia em dinheiro (real R$) por parte dos jogadores, pagamento de assinatura mensal para uso acadêmico, patrocínio por parte de escolas e universidades.</w:t>
       </w:r>
     </w:p>
     <w:sectPr>
       <w:pgSz w:w="11906" w:h="16838"/>
       <w:pgMar w:top="1417" w:right="1701" w:bottom="1417" w:left="1701" w:header="708" w:footer="708" w:gutter="0"/>
-      <w:cols w:space="708"/>
+      <w:cols w:space="720"/>
       <w:docGrid w:linePitch="360"/>
     </w:sectPr>
   </w:body>
@@ -472,10 +545,331 @@
 <file path=word/numbering.xml><?xml version="1.0" encoding="utf-8"?>
 <w:numbering xmlns:wpc="http://schemas.microsoft.com/office/word/2010/wordprocessingCanvas" xmlns:cx="http://schemas.microsoft.com/office/drawing/2014/chartex" xmlns:cx1="http://schemas.microsoft.com/office/drawing/2015/9/8/chartex" xmlns:cx2="http://schemas.microsoft.com/office/drawing/2015/10/21/chartex" xmlns:cx3="http://schemas.microsoft.com/office/drawing/2016/5/9/chartex" xmlns:cx4="http://schemas.microsoft.com/office/drawing/2016/5/10/chartex" xmlns:cx5="http://schemas.microsoft.com/office/drawing/2016/5/11/chartex" xmlns:cx6="http://schemas.microsoft.com/office/drawing/2016/5/12/chartex" xmlns:cx7="http://schemas.microsoft.com/office/drawing/2016/5/13/chartex" xmlns:cx8="http://schemas.microsoft.com/office/drawing/2016/5/14/chartex" xmlns:mc="http://schemas.openxmlformats.org/markup-compatibility/2006" xmlns:aink="http://schemas.microsoft.com/office/drawing/2016/ink" xmlns:am3d="http://schemas.microsoft.com/office/drawing/2017/model3d" xmlns:o="urn:schemas-microsoft-com:office:office" xmlns:oel="http://schemas.microsoft.com/office/2019/extlst" xmlns:r="http://schemas.openxmlformats.org/officeDocument/2006/relationships" xmlns:m="http://schemas.openxmlformats.org/officeDocument/2006/math" xmlns:v="urn:schemas-microsoft-com:vml" xmlns:wp14="http://schemas.microsoft.com/office/word/2010/wordprocessingDrawing" xmlns:wp="http://schemas.openxmlformats.org/drawingml/2006/wordprocessingDrawing" xmlns:w10="urn:schemas-microsoft-com:office:word" xmlns:w="http://schemas.openxmlformats.org/wordprocessingml/2006/main" xmlns:w14="http://schemas.microsoft.com/office/word/2010/wordml" xmlns:w15="http://schemas.microsoft.com/office/word/2012/wordml" xmlns:w16cex="http://schemas.microsoft.com/office/word/2018/wordml/cex" xmlns:w16cid="http://schemas.microsoft.com/office/word/2016/wordml/cid" xmlns:w16="http://schemas.microsoft.com/office/word/2018/wordml" xmlns:w16du="http://schemas.microsoft.com/office/word/2023/wordml/word16du" xmlns:w16sdtdh="http://schemas.microsoft.com/office/word/2020/wordml/sdtdatahash" xmlns:w16sdtfl="http://schemas.microsoft.com/office/word/2024/wordml/sdtformatlock" xmlns:w16se="http://schemas.microsoft.com/office/word/2015/wordml/symex" xmlns:wpg="http://schemas.microsoft.com/office/word/2010/wordprocessingGroup" xmlns:wpi="http://schemas.microsoft.com/office/word/2010/wordprocessingInk" xmlns:wne="http://schemas.microsoft.com/office/word/2006/wordml" xmlns:wps="http://schemas.microsoft.com/office/word/2010/wordprocessingShape" mc:Ignorable="w14 w15 w16se w16cid w16 w16cex w16sdtdh w16sdtfl w16du wp14">
   <w:abstractNum w:abstractNumId="0" w15:restartNumberingAfterBreak="0">
-    <w:nsid w:val="15D545B2"/>
+    <w:nsid w:val="00000001"/>
+    <w:multiLevelType w:val="multilevel"/>
+    <w:tmpl w:val="5E471F01"/>
+    <w:lvl w:ilvl="0">
+      <w:start w:val="1"/>
+      <w:numFmt w:val="decimal"/>
+      <w:lvlText w:val="%1"/>
+      <w:lvlJc w:val="left"/>
+      <w:pPr>
+        <w:ind w:left="432" w:hanging="432"/>
+      </w:pPr>
+    </w:lvl>
+    <w:lvl w:ilvl="1">
+      <w:start w:val="1"/>
+      <w:numFmt w:val="decimal"/>
+      <w:lvlText w:val="%1.%2"/>
+      <w:lvlJc w:val="left"/>
+      <w:pPr>
+        <w:ind w:left="576" w:hanging="576"/>
+      </w:pPr>
+    </w:lvl>
+    <w:lvl w:ilvl="2">
+      <w:start w:val="1"/>
+      <w:numFmt w:val="decimal"/>
+      <w:lvlText w:val="%1.%2.%3"/>
+      <w:lvlJc w:val="left"/>
+      <w:pPr>
+        <w:ind w:left="720" w:hanging="720"/>
+      </w:pPr>
+    </w:lvl>
+    <w:lvl w:ilvl="3">
+      <w:start w:val="1"/>
+      <w:numFmt w:val="decimal"/>
+      <w:lvlText w:val="%1.%2.%3.%4"/>
+      <w:lvlJc w:val="left"/>
+      <w:pPr>
+        <w:ind w:left="864" w:hanging="864"/>
+      </w:pPr>
+    </w:lvl>
+    <w:lvl w:ilvl="4">
+      <w:start w:val="1"/>
+      <w:numFmt w:val="decimal"/>
+      <w:lvlText w:val="%1.%2.%3.%4.%5"/>
+      <w:lvlJc w:val="left"/>
+      <w:pPr>
+        <w:ind w:left="1008" w:hanging="1008"/>
+      </w:pPr>
+    </w:lvl>
+    <w:lvl w:ilvl="5">
+      <w:start w:val="1"/>
+      <w:numFmt w:val="decimal"/>
+      <w:lvlText w:val="%1.%2.%3.%4.%5.%6"/>
+      <w:lvlJc w:val="left"/>
+      <w:pPr>
+        <w:ind w:left="1152" w:hanging="1152"/>
+      </w:pPr>
+    </w:lvl>
+    <w:lvl w:ilvl="6">
+      <w:start w:val="1"/>
+      <w:numFmt w:val="decimal"/>
+      <w:lvlText w:val="%1.%2.%3.%4.%5.%6.%7"/>
+      <w:lvlJc w:val="left"/>
+      <w:pPr>
+        <w:ind w:left="1296" w:hanging="1296"/>
+      </w:pPr>
+    </w:lvl>
+    <w:lvl w:ilvl="7">
+      <w:start w:val="1"/>
+      <w:numFmt w:val="decimal"/>
+      <w:lvlText w:val="%1.%2.%3.%4.%5.%6.%7.%8"/>
+      <w:lvlJc w:val="left"/>
+      <w:pPr>
+        <w:ind w:left="1440" w:hanging="1440"/>
+      </w:pPr>
+    </w:lvl>
+    <w:lvl w:ilvl="8">
+      <w:start w:val="1"/>
+      <w:numFmt w:val="decimal"/>
+      <w:lvlText w:val="%1.%2.%3.%4.%5.%6.%7.%8.%9"/>
+      <w:lvlJc w:val="left"/>
+      <w:pPr>
+        <w:ind w:left="1584" w:hanging="1584"/>
+      </w:pPr>
+    </w:lvl>
+  </w:abstractNum>
+  <w:abstractNum w:abstractNumId="1" w15:restartNumberingAfterBreak="0">
+    <w:nsid w:val="00000002"/>
+    <w:multiLevelType w:val="multilevel"/>
+    <w:tmpl w:val="74051161"/>
+    <w:lvl w:ilvl="0">
+      <w:start w:val="1"/>
+      <w:numFmt w:val="decimal"/>
+      <w:lvlText w:val="%1)"/>
+      <w:lvlJc w:val="left"/>
+      <w:pPr>
+        <w:ind w:left="360" w:hanging="360"/>
+      </w:pPr>
+    </w:lvl>
+    <w:lvl w:ilvl="1">
+      <w:start w:val="1"/>
+      <w:numFmt w:val="lowerLetter"/>
+      <w:lvlText w:val="%2)"/>
+      <w:lvlJc w:val="left"/>
+      <w:pPr>
+        <w:ind w:left="720" w:hanging="360"/>
+      </w:pPr>
+    </w:lvl>
+    <w:lvl w:ilvl="2">
+      <w:start w:val="1"/>
+      <w:numFmt w:val="lowerRoman"/>
+      <w:lvlText w:val="%3)"/>
+      <w:lvlJc w:val="left"/>
+      <w:pPr>
+        <w:ind w:left="1080" w:hanging="360"/>
+      </w:pPr>
+    </w:lvl>
+    <w:lvl w:ilvl="3">
+      <w:start w:val="1"/>
+      <w:numFmt w:val="decimal"/>
+      <w:lvlText w:val="(%4)"/>
+      <w:lvlJc w:val="left"/>
+      <w:pPr>
+        <w:ind w:left="1440" w:hanging="360"/>
+      </w:pPr>
+    </w:lvl>
+    <w:lvl w:ilvl="4">
+      <w:start w:val="1"/>
+      <w:numFmt w:val="lowerLetter"/>
+      <w:lvlText w:val="(%5)"/>
+      <w:lvlJc w:val="left"/>
+      <w:pPr>
+        <w:ind w:left="1800" w:hanging="360"/>
+      </w:pPr>
+    </w:lvl>
+    <w:lvl w:ilvl="5">
+      <w:start w:val="1"/>
+      <w:numFmt w:val="lowerRoman"/>
+      <w:lvlText w:val="(%6)"/>
+      <w:lvlJc w:val="left"/>
+      <w:pPr>
+        <w:ind w:left="2160" w:hanging="360"/>
+      </w:pPr>
+    </w:lvl>
+    <w:lvl w:ilvl="6">
+      <w:start w:val="1"/>
+      <w:numFmt w:val="decimal"/>
+      <w:lvlText w:val="%7."/>
+      <w:lvlJc w:val="left"/>
+      <w:pPr>
+        <w:ind w:left="2520" w:hanging="360"/>
+      </w:pPr>
+    </w:lvl>
+    <w:lvl w:ilvl="7">
+      <w:start w:val="1"/>
+      <w:numFmt w:val="lowerLetter"/>
+      <w:lvlText w:val="%8."/>
+      <w:lvlJc w:val="left"/>
+      <w:pPr>
+        <w:ind w:left="2880" w:hanging="360"/>
+      </w:pPr>
+    </w:lvl>
+    <w:lvl w:ilvl="8">
+      <w:start w:val="1"/>
+      <w:numFmt w:val="lowerRoman"/>
+      <w:lvlText w:val="%9."/>
+      <w:lvlJc w:val="left"/>
+      <w:pPr>
+        <w:ind w:left="3240" w:hanging="360"/>
+      </w:pPr>
+    </w:lvl>
+  </w:abstractNum>
+  <w:abstractNum w:abstractNumId="2" w15:restartNumberingAfterBreak="0">
+    <w:nsid w:val="00000003"/>
     <w:multiLevelType w:val="hybridMultilevel"/>
-    <w:tmpl w:val="D3BC7FD6"/>
-    <w:lvl w:ilvl="0" w:tplc="0416000F">
+    <w:tmpl w:val="72F1CF47"/>
+    <w:lvl w:ilvl="0" w:tplc="03F674AA">
+      <w:start w:val="1"/>
+      <w:numFmt w:val="bullet"/>
+      <w:lvlText w:val="·"/>
+      <w:lvlJc w:val="left"/>
+      <w:pPr>
+        <w:ind w:left="720" w:hanging="360"/>
+      </w:pPr>
+      <w:rPr>
+        <w:rFonts w:ascii="Symbol" w:eastAsia="Symbol" w:hAnsi="Symbol"/>
+        <w:w w:val="100"/>
+        <w:sz w:val="20"/>
+        <w:szCs w:val="20"/>
+        <w:shd w:val="clear" w:color="auto" w:fill="auto"/>
+      </w:rPr>
+    </w:lvl>
+    <w:lvl w:ilvl="1" w:tplc="09BCC40A">
+      <w:start w:val="1"/>
+      <w:numFmt w:val="bullet"/>
+      <w:lvlText w:val="o"/>
+      <w:lvlJc w:val="left"/>
+      <w:pPr>
+        <w:ind w:left="1440" w:hanging="360"/>
+      </w:pPr>
+      <w:rPr>
+        <w:rFonts w:ascii="Courier New" w:eastAsia="Courier New" w:hAnsi="Courier New"/>
+        <w:w w:val="100"/>
+        <w:sz w:val="20"/>
+        <w:szCs w:val="20"/>
+        <w:shd w:val="clear" w:color="auto" w:fill="auto"/>
+      </w:rPr>
+    </w:lvl>
+    <w:lvl w:ilvl="2" w:tplc="3420111C">
+      <w:start w:val="1"/>
+      <w:numFmt w:val="bullet"/>
+      <w:lvlText w:val="§"/>
+      <w:lvlJc w:val="left"/>
+      <w:pPr>
+        <w:ind w:left="2160" w:hanging="360"/>
+      </w:pPr>
+      <w:rPr>
+        <w:rFonts w:ascii="Wingdings" w:eastAsia="Wingdings" w:hAnsi="Wingdings"/>
+        <w:w w:val="100"/>
+        <w:sz w:val="20"/>
+        <w:szCs w:val="20"/>
+        <w:shd w:val="clear" w:color="auto" w:fill="auto"/>
+      </w:rPr>
+    </w:lvl>
+    <w:lvl w:ilvl="3" w:tplc="DEE0D758">
+      <w:start w:val="1"/>
+      <w:numFmt w:val="bullet"/>
+      <w:lvlText w:val="·"/>
+      <w:lvlJc w:val="left"/>
+      <w:pPr>
+        <w:ind w:left="2880" w:hanging="360"/>
+      </w:pPr>
+      <w:rPr>
+        <w:rFonts w:ascii="Symbol" w:eastAsia="Symbol" w:hAnsi="Symbol"/>
+        <w:w w:val="100"/>
+        <w:sz w:val="20"/>
+        <w:szCs w:val="20"/>
+        <w:shd w:val="clear" w:color="auto" w:fill="auto"/>
+      </w:rPr>
+    </w:lvl>
+    <w:lvl w:ilvl="4" w:tplc="FE10523C">
+      <w:start w:val="1"/>
+      <w:numFmt w:val="bullet"/>
+      <w:lvlText w:val="o"/>
+      <w:lvlJc w:val="left"/>
+      <w:pPr>
+        <w:ind w:left="3600" w:hanging="360"/>
+      </w:pPr>
+      <w:rPr>
+        <w:rFonts w:ascii="Courier New" w:eastAsia="Courier New" w:hAnsi="Courier New"/>
+        <w:w w:val="100"/>
+        <w:sz w:val="20"/>
+        <w:szCs w:val="20"/>
+        <w:shd w:val="clear" w:color="auto" w:fill="auto"/>
+      </w:rPr>
+    </w:lvl>
+    <w:lvl w:ilvl="5" w:tplc="1B9ECA46">
+      <w:start w:val="1"/>
+      <w:numFmt w:val="bullet"/>
+      <w:lvlText w:val="§"/>
+      <w:lvlJc w:val="left"/>
+      <w:pPr>
+        <w:ind w:left="4320" w:hanging="360"/>
+      </w:pPr>
+      <w:rPr>
+        <w:rFonts w:ascii="Wingdings" w:eastAsia="Wingdings" w:hAnsi="Wingdings"/>
+        <w:w w:val="100"/>
+        <w:sz w:val="20"/>
+        <w:szCs w:val="20"/>
+        <w:shd w:val="clear" w:color="auto" w:fill="auto"/>
+      </w:rPr>
+    </w:lvl>
+    <w:lvl w:ilvl="6" w:tplc="59F21B5A">
+      <w:start w:val="1"/>
+      <w:numFmt w:val="bullet"/>
+      <w:lvlText w:val="·"/>
+      <w:lvlJc w:val="left"/>
+      <w:pPr>
+        <w:ind w:left="5040" w:hanging="360"/>
+      </w:pPr>
+      <w:rPr>
+        <w:rFonts w:ascii="Symbol" w:eastAsia="Symbol" w:hAnsi="Symbol"/>
+        <w:w w:val="100"/>
+        <w:sz w:val="20"/>
+        <w:szCs w:val="20"/>
+        <w:shd w:val="clear" w:color="auto" w:fill="auto"/>
+      </w:rPr>
+    </w:lvl>
+    <w:lvl w:ilvl="7" w:tplc="B02E43E6">
+      <w:start w:val="1"/>
+      <w:numFmt w:val="bullet"/>
+      <w:lvlText w:val="o"/>
+      <w:lvlJc w:val="left"/>
+      <w:pPr>
+        <w:ind w:left="5760" w:hanging="360"/>
+      </w:pPr>
+      <w:rPr>
+        <w:rFonts w:ascii="Courier New" w:eastAsia="Courier New" w:hAnsi="Courier New"/>
+        <w:w w:val="100"/>
+        <w:sz w:val="20"/>
+        <w:szCs w:val="20"/>
+        <w:shd w:val="clear" w:color="auto" w:fill="auto"/>
+      </w:rPr>
+    </w:lvl>
+    <w:lvl w:ilvl="8" w:tplc="589E01F6">
+      <w:start w:val="1"/>
+      <w:numFmt w:val="bullet"/>
+      <w:lvlText w:val="§"/>
+      <w:lvlJc w:val="left"/>
+      <w:pPr>
+        <w:ind w:left="6480" w:hanging="360"/>
+      </w:pPr>
+      <w:rPr>
+        <w:rFonts w:ascii="Wingdings" w:eastAsia="Wingdings" w:hAnsi="Wingdings"/>
+        <w:w w:val="100"/>
+        <w:sz w:val="20"/>
+        <w:szCs w:val="20"/>
+        <w:shd w:val="clear" w:color="auto" w:fill="auto"/>
+      </w:rPr>
+    </w:lvl>
+  </w:abstractNum>
+  <w:abstractNum w:abstractNumId="3" w15:restartNumberingAfterBreak="0">
+    <w:nsid w:val="00000004"/>
+    <w:multiLevelType w:val="hybridMultilevel"/>
+    <w:tmpl w:val="623DF987"/>
+    <w:lvl w:ilvl="0" w:tplc="BDF8540A">
       <w:start w:val="1"/>
       <w:numFmt w:val="decimal"/>
       <w:lvlText w:val="%1."/>
@@ -483,11 +877,8 @@
       <w:pPr>
         <w:ind w:left="720" w:hanging="360"/>
       </w:pPr>
-      <w:rPr>
-        <w:rFonts w:hint="default"/>
-      </w:rPr>
-    </w:lvl>
-    <w:lvl w:ilvl="1" w:tplc="04160019" w:tentative="1">
+    </w:lvl>
+    <w:lvl w:ilvl="1" w:tplc="70C6F8CA">
       <w:start w:val="1"/>
       <w:numFmt w:val="lowerLetter"/>
       <w:lvlText w:val="%2."/>
@@ -496,7 +887,7 @@
         <w:ind w:left="1440" w:hanging="360"/>
       </w:pPr>
     </w:lvl>
-    <w:lvl w:ilvl="2" w:tplc="0416001B" w:tentative="1">
+    <w:lvl w:ilvl="2" w:tplc="F66299C0">
       <w:start w:val="1"/>
       <w:numFmt w:val="lowerRoman"/>
       <w:lvlText w:val="%3."/>
@@ -505,7 +896,7 @@
         <w:ind w:left="2160" w:hanging="180"/>
       </w:pPr>
     </w:lvl>
-    <w:lvl w:ilvl="3" w:tplc="0416000F" w:tentative="1">
+    <w:lvl w:ilvl="3" w:tplc="C4D22230">
       <w:start w:val="1"/>
       <w:numFmt w:val="decimal"/>
       <w:lvlText w:val="%4."/>
@@ -514,7 +905,7 @@
         <w:ind w:left="2880" w:hanging="360"/>
       </w:pPr>
     </w:lvl>
-    <w:lvl w:ilvl="4" w:tplc="04160019" w:tentative="1">
+    <w:lvl w:ilvl="4" w:tplc="0346E01C">
       <w:start w:val="1"/>
       <w:numFmt w:val="lowerLetter"/>
       <w:lvlText w:val="%5."/>
@@ -523,7 +914,7 @@
         <w:ind w:left="3600" w:hanging="360"/>
       </w:pPr>
     </w:lvl>
-    <w:lvl w:ilvl="5" w:tplc="0416001B" w:tentative="1">
+    <w:lvl w:ilvl="5" w:tplc="300EE206">
       <w:start w:val="1"/>
       <w:numFmt w:val="lowerRoman"/>
       <w:lvlText w:val="%6."/>
@@ -532,7 +923,7 @@
         <w:ind w:left="4320" w:hanging="180"/>
       </w:pPr>
     </w:lvl>
-    <w:lvl w:ilvl="6" w:tplc="0416000F" w:tentative="1">
+    <w:lvl w:ilvl="6" w:tplc="9662AF7C">
       <w:start w:val="1"/>
       <w:numFmt w:val="decimal"/>
       <w:lvlText w:val="%7."/>
@@ -541,7 +932,7 @@
         <w:ind w:left="5040" w:hanging="360"/>
       </w:pPr>
     </w:lvl>
-    <w:lvl w:ilvl="7" w:tplc="04160019" w:tentative="1">
+    <w:lvl w:ilvl="7" w:tplc="9CA4ECC4">
       <w:start w:val="1"/>
       <w:numFmt w:val="lowerLetter"/>
       <w:lvlText w:val="%8."/>
@@ -550,7 +941,7 @@
         <w:ind w:left="5760" w:hanging="360"/>
       </w:pPr>
     </w:lvl>
-    <w:lvl w:ilvl="8" w:tplc="0416001B" w:tentative="1">
+    <w:lvl w:ilvl="8" w:tplc="DD1ACDC0">
       <w:start w:val="1"/>
       <w:numFmt w:val="lowerRoman"/>
       <w:lvlText w:val="%9."/>
@@ -560,23 +951,20 @@
       </w:pPr>
     </w:lvl>
   </w:abstractNum>
-  <w:abstractNum w:abstractNumId="1" w15:restartNumberingAfterBreak="0">
-    <w:nsid w:val="1ED15EE9"/>
+  <w:abstractNum w:abstractNumId="4" w15:restartNumberingAfterBreak="0">
+    <w:nsid w:val="00000005"/>
     <w:multiLevelType w:val="hybridMultilevel"/>
-    <w:tmpl w:val="969430A2"/>
-    <w:lvl w:ilvl="0" w:tplc="0416000F">
-      <w:start w:val="1"/>
+    <w:tmpl w:val="30F3ACFE"/>
+    <w:lvl w:ilvl="0" w:tplc="E0B4FA5A">
+      <w:start w:val="7"/>
       <w:numFmt w:val="decimal"/>
       <w:lvlText w:val="%1."/>
       <w:lvlJc w:val="left"/>
       <w:pPr>
         <w:ind w:left="720" w:hanging="360"/>
       </w:pPr>
-      <w:rPr>
-        <w:rFonts w:hint="default"/>
-      </w:rPr>
-    </w:lvl>
-    <w:lvl w:ilvl="1" w:tplc="04160019" w:tentative="1">
+    </w:lvl>
+    <w:lvl w:ilvl="1" w:tplc="0B68CE70">
       <w:start w:val="1"/>
       <w:numFmt w:val="lowerLetter"/>
       <w:lvlText w:val="%2."/>
@@ -585,7 +973,7 @@
         <w:ind w:left="1440" w:hanging="360"/>
       </w:pPr>
     </w:lvl>
-    <w:lvl w:ilvl="2" w:tplc="0416001B" w:tentative="1">
+    <w:lvl w:ilvl="2" w:tplc="2BC69A34">
       <w:start w:val="1"/>
       <w:numFmt w:val="lowerRoman"/>
       <w:lvlText w:val="%3."/>
@@ -594,7 +982,7 @@
         <w:ind w:left="2160" w:hanging="180"/>
       </w:pPr>
     </w:lvl>
-    <w:lvl w:ilvl="3" w:tplc="0416000F" w:tentative="1">
+    <w:lvl w:ilvl="3" w:tplc="61707320">
       <w:start w:val="1"/>
       <w:numFmt w:val="decimal"/>
       <w:lvlText w:val="%4."/>
@@ -603,7 +991,7 @@
         <w:ind w:left="2880" w:hanging="360"/>
       </w:pPr>
     </w:lvl>
-    <w:lvl w:ilvl="4" w:tplc="04160019" w:tentative="1">
+    <w:lvl w:ilvl="4" w:tplc="3014D08E">
       <w:start w:val="1"/>
       <w:numFmt w:val="lowerLetter"/>
       <w:lvlText w:val="%5."/>
@@ -612,7 +1000,7 @@
         <w:ind w:left="3600" w:hanging="360"/>
       </w:pPr>
     </w:lvl>
-    <w:lvl w:ilvl="5" w:tplc="0416001B" w:tentative="1">
+    <w:lvl w:ilvl="5" w:tplc="867486FE">
       <w:start w:val="1"/>
       <w:numFmt w:val="lowerRoman"/>
       <w:lvlText w:val="%6."/>
@@ -621,7 +1009,7 @@
         <w:ind w:left="4320" w:hanging="180"/>
       </w:pPr>
     </w:lvl>
-    <w:lvl w:ilvl="6" w:tplc="0416000F" w:tentative="1">
+    <w:lvl w:ilvl="6" w:tplc="22126BBC">
       <w:start w:val="1"/>
       <w:numFmt w:val="decimal"/>
       <w:lvlText w:val="%7."/>
@@ -630,7 +1018,7 @@
         <w:ind w:left="5040" w:hanging="360"/>
       </w:pPr>
     </w:lvl>
-    <w:lvl w:ilvl="7" w:tplc="04160019" w:tentative="1">
+    <w:lvl w:ilvl="7" w:tplc="8B9092FC">
       <w:start w:val="1"/>
       <w:numFmt w:val="lowerLetter"/>
       <w:lvlText w:val="%8."/>
@@ -639,7 +1027,7 @@
         <w:ind w:left="5760" w:hanging="360"/>
       </w:pPr>
     </w:lvl>
-    <w:lvl w:ilvl="8" w:tplc="0416001B" w:tentative="1">
+    <w:lvl w:ilvl="8" w:tplc="7398091C">
       <w:start w:val="1"/>
       <w:numFmt w:val="lowerRoman"/>
       <w:lvlText w:val="%9."/>
@@ -649,11 +1037,118 @@
       </w:pPr>
     </w:lvl>
   </w:abstractNum>
-  <w:num w:numId="1" w16cid:durableId="533540152">
+  <w:abstractNum w:abstractNumId="5" w15:restartNumberingAfterBreak="0">
+    <w:nsid w:val="52181A0F"/>
+    <w:multiLevelType w:val="multilevel"/>
+    <w:tmpl w:val="7C92CFD7"/>
+    <w:lvl w:ilvl="0">
+      <w:start w:val="1"/>
+      <w:numFmt w:val="decimal"/>
+      <w:pStyle w:val="Ttulo1"/>
+      <w:lvlText w:val="%1"/>
+      <w:lvlJc w:val="left"/>
+      <w:pPr>
+        <w:ind w:left="432" w:hanging="432"/>
+      </w:pPr>
+    </w:lvl>
+    <w:lvl w:ilvl="1">
+      <w:start w:val="1"/>
+      <w:numFmt w:val="decimal"/>
+      <w:pStyle w:val="Ttulo2"/>
+      <w:lvlText w:val="%1.%2"/>
+      <w:lvlJc w:val="left"/>
+      <w:pPr>
+        <w:ind w:left="576" w:hanging="576"/>
+      </w:pPr>
+    </w:lvl>
+    <w:lvl w:ilvl="2">
+      <w:start w:val="1"/>
+      <w:numFmt w:val="decimal"/>
+      <w:pStyle w:val="Ttulo3"/>
+      <w:lvlText w:val="%1.%2.%3"/>
+      <w:lvlJc w:val="left"/>
+      <w:pPr>
+        <w:ind w:left="720" w:hanging="720"/>
+      </w:pPr>
+    </w:lvl>
+    <w:lvl w:ilvl="3">
+      <w:start w:val="1"/>
+      <w:numFmt w:val="decimal"/>
+      <w:pStyle w:val="Ttulo4"/>
+      <w:lvlText w:val="%1.%2.%3.%4"/>
+      <w:lvlJc w:val="left"/>
+      <w:pPr>
+        <w:ind w:left="864" w:hanging="864"/>
+      </w:pPr>
+    </w:lvl>
+    <w:lvl w:ilvl="4">
+      <w:start w:val="1"/>
+      <w:numFmt w:val="decimal"/>
+      <w:pStyle w:val="Ttulo5"/>
+      <w:lvlText w:val="%1.%2.%3.%4.%5"/>
+      <w:lvlJc w:val="left"/>
+      <w:pPr>
+        <w:ind w:left="1008" w:hanging="1008"/>
+      </w:pPr>
+    </w:lvl>
+    <w:lvl w:ilvl="5">
+      <w:start w:val="1"/>
+      <w:numFmt w:val="decimal"/>
+      <w:pStyle w:val="Ttulo6"/>
+      <w:lvlText w:val="%1.%2.%3.%4.%5.%6"/>
+      <w:lvlJc w:val="left"/>
+      <w:pPr>
+        <w:ind w:left="1152" w:hanging="1152"/>
+      </w:pPr>
+    </w:lvl>
+    <w:lvl w:ilvl="6">
+      <w:start w:val="1"/>
+      <w:numFmt w:val="decimal"/>
+      <w:pStyle w:val="Ttulo7"/>
+      <w:lvlText w:val="%1.%2.%3.%4.%5.%6.%7"/>
+      <w:lvlJc w:val="left"/>
+      <w:pPr>
+        <w:ind w:left="1296" w:hanging="1296"/>
+      </w:pPr>
+    </w:lvl>
+    <w:lvl w:ilvl="7">
+      <w:start w:val="1"/>
+      <w:numFmt w:val="decimal"/>
+      <w:pStyle w:val="Ttulo8"/>
+      <w:lvlText w:val="%1.%2.%3.%4.%5.%6.%7.%8"/>
+      <w:lvlJc w:val="left"/>
+      <w:pPr>
+        <w:ind w:left="1440" w:hanging="1440"/>
+      </w:pPr>
+    </w:lvl>
+    <w:lvl w:ilvl="8">
+      <w:start w:val="1"/>
+      <w:numFmt w:val="decimal"/>
+      <w:pStyle w:val="Ttulo9"/>
+      <w:lvlText w:val="%1.%2.%3.%4.%5.%6.%7.%8.%9"/>
+      <w:lvlJc w:val="left"/>
+      <w:pPr>
+        <w:ind w:left="1584" w:hanging="1584"/>
+      </w:pPr>
+    </w:lvl>
+  </w:abstractNum>
+  <w:num w:numId="1" w16cid:durableId="63307792">
+    <w:abstractNumId w:val="3"/>
+  </w:num>
+  <w:num w:numId="2" w16cid:durableId="159085552">
+    <w:abstractNumId w:val="1"/>
+  </w:num>
+  <w:num w:numId="3" w16cid:durableId="939919410">
+    <w:abstractNumId w:val="2"/>
+  </w:num>
+  <w:num w:numId="4" w16cid:durableId="722482962">
     <w:abstractNumId w:val="0"/>
   </w:num>
-  <w:num w:numId="2" w16cid:durableId="964628098">
-    <w:abstractNumId w:val="1"/>
+  <w:num w:numId="5" w16cid:durableId="1878472621">
+    <w:abstractNumId w:val="5"/>
+  </w:num>
+  <w:num w:numId="6" w16cid:durableId="386345767">
+    <w:abstractNumId w:val="4"/>
   </w:num>
 </w:numbering>
 </file>
@@ -663,19 +1158,13 @@
   <w:docDefaults>
     <w:rPrDefault>
       <w:rPr>
-        <w:rFonts w:asciiTheme="minorHAnsi" w:eastAsiaTheme="minorHAnsi" w:hAnsiTheme="minorHAnsi" w:cstheme="minorBidi"/>
-        <w:kern w:val="2"/>
+        <w:rFonts w:ascii="Aptos" w:eastAsia="Aptos" w:hAnsi="Aptos" w:cs="Times New Roman"/>
         <w:sz w:val="22"/>
         <w:szCs w:val="22"/>
-        <w:lang w:val="pt-BR" w:eastAsia="en-US" w:bidi="ar-SA"/>
-        <w14:ligatures w14:val="standardContextual"/>
+        <w:lang w:val="pt-BR" w:eastAsia="pt-BR" w:bidi="ar-SA"/>
       </w:rPr>
     </w:rPrDefault>
-    <w:pPrDefault>
-      <w:pPr>
-        <w:spacing w:after="160" w:line="259" w:lineRule="auto"/>
-      </w:pPr>
-    </w:pPrDefault>
+    <w:pPrDefault/>
   </w:docDefaults>
   <w:latentStyles w:defLockedState="0" w:defUIPriority="99" w:defSemiHidden="0" w:defUnhideWhenUsed="0" w:defQFormat="0" w:count="376">
     <w:lsdException w:name="Normal" w:uiPriority="0" w:qFormat="1"/>
@@ -1066,15 +1555,16 @@
     <w:link w:val="Ttulo1Char"/>
     <w:uiPriority w:val="9"/>
     <w:qFormat/>
-    <w:rsid w:val="009250D9"/>
     <w:pPr>
       <w:keepNext/>
       <w:keepLines/>
-      <w:spacing w:before="360" w:after="80"/>
+      <w:numPr>
+        <w:numId w:val="5"/>
+      </w:numPr>
       <w:outlineLvl w:val="0"/>
     </w:pPr>
     <w:rPr>
-      <w:rFonts w:asciiTheme="majorHAnsi" w:eastAsiaTheme="majorEastAsia" w:hAnsiTheme="majorHAnsi" w:cstheme="majorBidi"/>
+      <w:rFonts w:ascii="Aptos Display" w:eastAsia="Aptos Display" w:hAnsi="Aptos Display"/>
       <w:color w:val="0F4761" w:themeColor="accent1" w:themeShade="BF"/>
       <w:sz w:val="40"/>
       <w:szCs w:val="40"/>
@@ -1086,18 +1576,19 @@
     <w:next w:val="Normal"/>
     <w:link w:val="Ttulo2Char"/>
     <w:uiPriority w:val="9"/>
-    <w:semiHidden/>
     <w:unhideWhenUsed/>
     <w:qFormat/>
-    <w:rsid w:val="009250D9"/>
     <w:pPr>
       <w:keepNext/>
       <w:keepLines/>
-      <w:spacing w:before="160" w:after="80"/>
+      <w:numPr>
+        <w:ilvl w:val="1"/>
+        <w:numId w:val="5"/>
+      </w:numPr>
       <w:outlineLvl w:val="1"/>
     </w:pPr>
     <w:rPr>
-      <w:rFonts w:asciiTheme="majorHAnsi" w:eastAsiaTheme="majorEastAsia" w:hAnsiTheme="majorHAnsi" w:cstheme="majorBidi"/>
+      <w:rFonts w:ascii="Aptos Display" w:eastAsia="Aptos Display" w:hAnsi="Aptos Display"/>
       <w:color w:val="0F4761" w:themeColor="accent1" w:themeShade="BF"/>
       <w:sz w:val="32"/>
       <w:szCs w:val="32"/>
@@ -1112,15 +1603,17 @@
     <w:semiHidden/>
     <w:unhideWhenUsed/>
     <w:qFormat/>
-    <w:rsid w:val="009250D9"/>
     <w:pPr>
       <w:keepNext/>
       <w:keepLines/>
-      <w:spacing w:before="160" w:after="80"/>
+      <w:numPr>
+        <w:ilvl w:val="2"/>
+        <w:numId w:val="5"/>
+      </w:numPr>
       <w:outlineLvl w:val="2"/>
     </w:pPr>
     <w:rPr>
-      <w:rFonts w:eastAsiaTheme="majorEastAsia" w:cstheme="majorBidi"/>
+      <w:rFonts w:ascii="NanumGothic" w:eastAsia="Aptos Display" w:hAnsi="NanumGothic"/>
       <w:color w:val="0F4761" w:themeColor="accent1" w:themeShade="BF"/>
       <w:sz w:val="28"/>
       <w:szCs w:val="28"/>
@@ -1135,18 +1628,21 @@
     <w:semiHidden/>
     <w:unhideWhenUsed/>
     <w:qFormat/>
-    <w:rsid w:val="009250D9"/>
     <w:pPr>
       <w:keepNext/>
       <w:keepLines/>
-      <w:spacing w:before="80" w:after="40"/>
+      <w:numPr>
+        <w:ilvl w:val="3"/>
+        <w:numId w:val="5"/>
+      </w:numPr>
       <w:outlineLvl w:val="3"/>
     </w:pPr>
     <w:rPr>
-      <w:rFonts w:eastAsiaTheme="majorEastAsia" w:cstheme="majorBidi"/>
+      <w:rFonts w:ascii="NanumGothic" w:eastAsia="Aptos Display" w:hAnsi="NanumGothic"/>
       <w:i/>
-      <w:iCs/>
       <w:color w:val="0F4761" w:themeColor="accent1" w:themeShade="BF"/>
+      <w:sz w:val="20"/>
+      <w:szCs w:val="20"/>
     </w:rPr>
   </w:style>
   <w:style w:type="paragraph" w:styleId="Ttulo5">
@@ -1158,16 +1654,20 @@
     <w:semiHidden/>
     <w:unhideWhenUsed/>
     <w:qFormat/>
-    <w:rsid w:val="009250D9"/>
     <w:pPr>
       <w:keepNext/>
       <w:keepLines/>
-      <w:spacing w:before="80" w:after="40"/>
+      <w:numPr>
+        <w:ilvl w:val="4"/>
+        <w:numId w:val="5"/>
+      </w:numPr>
       <w:outlineLvl w:val="4"/>
     </w:pPr>
     <w:rPr>
-      <w:rFonts w:eastAsiaTheme="majorEastAsia" w:cstheme="majorBidi"/>
+      <w:rFonts w:ascii="NanumGothic" w:eastAsia="Aptos Display" w:hAnsi="NanumGothic"/>
       <w:color w:val="0F4761" w:themeColor="accent1" w:themeShade="BF"/>
+      <w:sz w:val="20"/>
+      <w:szCs w:val="20"/>
     </w:rPr>
   </w:style>
   <w:style w:type="paragraph" w:styleId="Ttulo6">
@@ -1179,18 +1679,21 @@
     <w:semiHidden/>
     <w:unhideWhenUsed/>
     <w:qFormat/>
-    <w:rsid w:val="009250D9"/>
     <w:pPr>
       <w:keepNext/>
       <w:keepLines/>
-      <w:spacing w:before="40" w:after="0"/>
+      <w:numPr>
+        <w:ilvl w:val="5"/>
+        <w:numId w:val="5"/>
+      </w:numPr>
       <w:outlineLvl w:val="5"/>
     </w:pPr>
     <w:rPr>
-      <w:rFonts w:eastAsiaTheme="majorEastAsia" w:cstheme="majorBidi"/>
+      <w:rFonts w:ascii="NanumGothic" w:eastAsia="Aptos Display" w:hAnsi="NanumGothic"/>
       <w:i/>
-      <w:iCs/>
-      <w:color w:val="595959" w:themeColor="text1" w:themeTint="A6"/>
+      <w:color w:val="5A5A5A" w:themeColor="text1" w:themeTint="A5"/>
+      <w:sz w:val="20"/>
+      <w:szCs w:val="20"/>
     </w:rPr>
   </w:style>
   <w:style w:type="paragraph" w:styleId="Ttulo7">
@@ -1198,20 +1701,24 @@
     <w:basedOn w:val="Normal"/>
     <w:next w:val="Normal"/>
     <w:link w:val="Ttulo7Char"/>
-    <w:uiPriority w:val="9"/>
+    <w:uiPriority w:val="13"/>
     <w:semiHidden/>
     <w:unhideWhenUsed/>
     <w:qFormat/>
-    <w:rsid w:val="009250D9"/>
     <w:pPr>
       <w:keepNext/>
       <w:keepLines/>
-      <w:spacing w:before="40" w:after="0"/>
+      <w:numPr>
+        <w:ilvl w:val="6"/>
+        <w:numId w:val="5"/>
+      </w:numPr>
       <w:outlineLvl w:val="6"/>
     </w:pPr>
     <w:rPr>
-      <w:rFonts w:eastAsiaTheme="majorEastAsia" w:cstheme="majorBidi"/>
-      <w:color w:val="595959" w:themeColor="text1" w:themeTint="A6"/>
+      <w:rFonts w:ascii="NanumGothic" w:eastAsia="Aptos Display" w:hAnsi="NanumGothic"/>
+      <w:color w:val="5A5A5A" w:themeColor="text1" w:themeTint="A5"/>
+      <w:sz w:val="20"/>
+      <w:szCs w:val="20"/>
     </w:rPr>
   </w:style>
   <w:style w:type="paragraph" w:styleId="Ttulo8">
@@ -1219,22 +1726,25 @@
     <w:basedOn w:val="Normal"/>
     <w:next w:val="Normal"/>
     <w:link w:val="Ttulo8Char"/>
-    <w:uiPriority w:val="9"/>
+    <w:uiPriority w:val="14"/>
     <w:semiHidden/>
     <w:unhideWhenUsed/>
     <w:qFormat/>
-    <w:rsid w:val="009250D9"/>
     <w:pPr>
       <w:keepNext/>
       <w:keepLines/>
-      <w:spacing w:after="0"/>
+      <w:numPr>
+        <w:ilvl w:val="7"/>
+        <w:numId w:val="5"/>
+      </w:numPr>
       <w:outlineLvl w:val="7"/>
     </w:pPr>
     <w:rPr>
-      <w:rFonts w:eastAsiaTheme="majorEastAsia" w:cstheme="majorBidi"/>
+      <w:rFonts w:ascii="NanumGothic" w:eastAsia="Aptos Display" w:hAnsi="NanumGothic"/>
       <w:i/>
-      <w:iCs/>
       <w:color w:val="272727" w:themeColor="text1" w:themeTint="D8"/>
+      <w:sz w:val="20"/>
+      <w:szCs w:val="20"/>
     </w:rPr>
   </w:style>
   <w:style w:type="paragraph" w:styleId="Ttulo9">
@@ -1242,20 +1752,24 @@
     <w:basedOn w:val="Normal"/>
     <w:next w:val="Normal"/>
     <w:link w:val="Ttulo9Char"/>
-    <w:uiPriority w:val="9"/>
+    <w:uiPriority w:val="15"/>
     <w:semiHidden/>
     <w:unhideWhenUsed/>
     <w:qFormat/>
-    <w:rsid w:val="009250D9"/>
     <w:pPr>
       <w:keepNext/>
       <w:keepLines/>
-      <w:spacing w:after="0"/>
+      <w:numPr>
+        <w:ilvl w:val="8"/>
+        <w:numId w:val="5"/>
+      </w:numPr>
       <w:outlineLvl w:val="8"/>
     </w:pPr>
     <w:rPr>
-      <w:rFonts w:eastAsiaTheme="majorEastAsia" w:cstheme="majorBidi"/>
+      <w:rFonts w:ascii="NanumGothic" w:eastAsia="Aptos Display" w:hAnsi="NanumGothic"/>
       <w:color w:val="272727" w:themeColor="text1" w:themeTint="D8"/>
+      <w:sz w:val="20"/>
+      <w:szCs w:val="20"/>
     </w:rPr>
   </w:style>
   <w:style w:type="character" w:default="1" w:styleId="Fontepargpadro">
@@ -1285,125 +1799,6 @@
     <w:semiHidden/>
     <w:unhideWhenUsed/>
   </w:style>
-  <w:style w:type="character" w:customStyle="1" w:styleId="Ttulo1Char">
-    <w:name w:val="Título 1 Char"/>
-    <w:basedOn w:val="Fontepargpadro"/>
-    <w:link w:val="Ttulo1"/>
-    <w:uiPriority w:val="9"/>
-    <w:rsid w:val="009250D9"/>
-    <w:rPr>
-      <w:rFonts w:asciiTheme="majorHAnsi" w:eastAsiaTheme="majorEastAsia" w:hAnsiTheme="majorHAnsi" w:cstheme="majorBidi"/>
-      <w:color w:val="0F4761" w:themeColor="accent1" w:themeShade="BF"/>
-      <w:sz w:val="40"/>
-      <w:szCs w:val="40"/>
-    </w:rPr>
-  </w:style>
-  <w:style w:type="character" w:customStyle="1" w:styleId="Ttulo2Char">
-    <w:name w:val="Título 2 Char"/>
-    <w:basedOn w:val="Fontepargpadro"/>
-    <w:link w:val="Ttulo2"/>
-    <w:uiPriority w:val="9"/>
-    <w:semiHidden/>
-    <w:rsid w:val="009250D9"/>
-    <w:rPr>
-      <w:rFonts w:asciiTheme="majorHAnsi" w:eastAsiaTheme="majorEastAsia" w:hAnsiTheme="majorHAnsi" w:cstheme="majorBidi"/>
-      <w:color w:val="0F4761" w:themeColor="accent1" w:themeShade="BF"/>
-      <w:sz w:val="32"/>
-      <w:szCs w:val="32"/>
-    </w:rPr>
-  </w:style>
-  <w:style w:type="character" w:customStyle="1" w:styleId="Ttulo3Char">
-    <w:name w:val="Título 3 Char"/>
-    <w:basedOn w:val="Fontepargpadro"/>
-    <w:link w:val="Ttulo3"/>
-    <w:uiPriority w:val="9"/>
-    <w:semiHidden/>
-    <w:rsid w:val="009250D9"/>
-    <w:rPr>
-      <w:rFonts w:eastAsiaTheme="majorEastAsia" w:cstheme="majorBidi"/>
-      <w:color w:val="0F4761" w:themeColor="accent1" w:themeShade="BF"/>
-      <w:sz w:val="28"/>
-      <w:szCs w:val="28"/>
-    </w:rPr>
-  </w:style>
-  <w:style w:type="character" w:customStyle="1" w:styleId="Ttulo4Char">
-    <w:name w:val="Título 4 Char"/>
-    <w:basedOn w:val="Fontepargpadro"/>
-    <w:link w:val="Ttulo4"/>
-    <w:uiPriority w:val="9"/>
-    <w:semiHidden/>
-    <w:rsid w:val="009250D9"/>
-    <w:rPr>
-      <w:rFonts w:eastAsiaTheme="majorEastAsia" w:cstheme="majorBidi"/>
-      <w:i/>
-      <w:iCs/>
-      <w:color w:val="0F4761" w:themeColor="accent1" w:themeShade="BF"/>
-    </w:rPr>
-  </w:style>
-  <w:style w:type="character" w:customStyle="1" w:styleId="Ttulo5Char">
-    <w:name w:val="Título 5 Char"/>
-    <w:basedOn w:val="Fontepargpadro"/>
-    <w:link w:val="Ttulo5"/>
-    <w:uiPriority w:val="9"/>
-    <w:semiHidden/>
-    <w:rsid w:val="009250D9"/>
-    <w:rPr>
-      <w:rFonts w:eastAsiaTheme="majorEastAsia" w:cstheme="majorBidi"/>
-      <w:color w:val="0F4761" w:themeColor="accent1" w:themeShade="BF"/>
-    </w:rPr>
-  </w:style>
-  <w:style w:type="character" w:customStyle="1" w:styleId="Ttulo6Char">
-    <w:name w:val="Título 6 Char"/>
-    <w:basedOn w:val="Fontepargpadro"/>
-    <w:link w:val="Ttulo6"/>
-    <w:uiPriority w:val="9"/>
-    <w:semiHidden/>
-    <w:rsid w:val="009250D9"/>
-    <w:rPr>
-      <w:rFonts w:eastAsiaTheme="majorEastAsia" w:cstheme="majorBidi"/>
-      <w:i/>
-      <w:iCs/>
-      <w:color w:val="595959" w:themeColor="text1" w:themeTint="A6"/>
-    </w:rPr>
-  </w:style>
-  <w:style w:type="character" w:customStyle="1" w:styleId="Ttulo7Char">
-    <w:name w:val="Título 7 Char"/>
-    <w:basedOn w:val="Fontepargpadro"/>
-    <w:link w:val="Ttulo7"/>
-    <w:uiPriority w:val="9"/>
-    <w:semiHidden/>
-    <w:rsid w:val="009250D9"/>
-    <w:rPr>
-      <w:rFonts w:eastAsiaTheme="majorEastAsia" w:cstheme="majorBidi"/>
-      <w:color w:val="595959" w:themeColor="text1" w:themeTint="A6"/>
-    </w:rPr>
-  </w:style>
-  <w:style w:type="character" w:customStyle="1" w:styleId="Ttulo8Char">
-    <w:name w:val="Título 8 Char"/>
-    <w:basedOn w:val="Fontepargpadro"/>
-    <w:link w:val="Ttulo8"/>
-    <w:uiPriority w:val="9"/>
-    <w:semiHidden/>
-    <w:rsid w:val="009250D9"/>
-    <w:rPr>
-      <w:rFonts w:eastAsiaTheme="majorEastAsia" w:cstheme="majorBidi"/>
-      <w:i/>
-      <w:iCs/>
-      <w:color w:val="272727" w:themeColor="text1" w:themeTint="D8"/>
-    </w:rPr>
-  </w:style>
-  <w:style w:type="character" w:customStyle="1" w:styleId="Ttulo9Char">
-    <w:name w:val="Título 9 Char"/>
-    <w:basedOn w:val="Fontepargpadro"/>
-    <w:link w:val="Ttulo9"/>
-    <w:uiPriority w:val="9"/>
-    <w:semiHidden/>
-    <w:rsid w:val="009250D9"/>
-    <w:rPr>
-      <w:rFonts w:eastAsiaTheme="majorEastAsia" w:cstheme="majorBidi"/>
-      <w:color w:val="272727" w:themeColor="text1" w:themeTint="D8"/>
-    </w:rPr>
-  </w:style>
   <w:style w:type="paragraph" w:styleId="Ttulo">
     <w:name w:val="Title"/>
     <w:basedOn w:val="Normal"/>
@@ -1411,29 +1806,9 @@
     <w:link w:val="TtuloChar"/>
     <w:uiPriority w:val="10"/>
     <w:qFormat/>
-    <w:rsid w:val="009250D9"/>
-    <w:pPr>
-      <w:spacing w:after="80" w:line="240" w:lineRule="auto"/>
-      <w:contextualSpacing/>
-    </w:pPr>
-    <w:rPr>
-      <w:rFonts w:asciiTheme="majorHAnsi" w:eastAsiaTheme="majorEastAsia" w:hAnsiTheme="majorHAnsi" w:cstheme="majorBidi"/>
+    <w:rPr>
+      <w:rFonts w:ascii="Aptos Display" w:eastAsia="Aptos Display" w:hAnsi="Aptos Display"/>
       <w:spacing w:val="-10"/>
-      <w:kern w:val="28"/>
-      <w:sz w:val="56"/>
-      <w:szCs w:val="56"/>
-    </w:rPr>
-  </w:style>
-  <w:style w:type="character" w:customStyle="1" w:styleId="TtuloChar">
-    <w:name w:val="Título Char"/>
-    <w:basedOn w:val="Fontepargpadro"/>
-    <w:link w:val="Ttulo"/>
-    <w:uiPriority w:val="10"/>
-    <w:rsid w:val="009250D9"/>
-    <w:rPr>
-      <w:rFonts w:asciiTheme="majorHAnsi" w:eastAsiaTheme="majorEastAsia" w:hAnsiTheme="majorHAnsi" w:cstheme="majorBidi"/>
-      <w:spacing w:val="-10"/>
-      <w:kern w:val="28"/>
       <w:sz w:val="56"/>
       <w:szCs w:val="56"/>
     </w:rPr>
@@ -1445,32 +1820,26 @@
     <w:link w:val="SubttuloChar"/>
     <w:uiPriority w:val="11"/>
     <w:qFormat/>
-    <w:rsid w:val="009250D9"/>
-    <w:pPr>
-      <w:numPr>
-        <w:ilvl w:val="1"/>
-      </w:numPr>
-    </w:pPr>
-    <w:rPr>
-      <w:rFonts w:eastAsiaTheme="majorEastAsia" w:cstheme="majorBidi"/>
-      <w:color w:val="595959" w:themeColor="text1" w:themeTint="A6"/>
+    <w:rPr>
+      <w:rFonts w:ascii="NanumGothic" w:eastAsia="Aptos Display" w:hAnsi="NanumGothic"/>
+      <w:color w:val="5A5A5A" w:themeColor="text1" w:themeTint="A5"/>
       <w:spacing w:val="15"/>
       <w:sz w:val="28"/>
       <w:szCs w:val="28"/>
     </w:rPr>
   </w:style>
-  <w:style w:type="character" w:customStyle="1" w:styleId="SubttuloChar">
-    <w:name w:val="Subtítulo Char"/>
+  <w:style w:type="character" w:styleId="nfaseIntensa">
+    <w:name w:val="Intense Emphasis"/>
     <w:basedOn w:val="Fontepargpadro"/>
-    <w:link w:val="Subttulo"/>
-    <w:uiPriority w:val="11"/>
-    <w:rsid w:val="009250D9"/>
-    <w:rPr>
-      <w:rFonts w:eastAsiaTheme="majorEastAsia" w:cstheme="majorBidi"/>
-      <w:color w:val="595959" w:themeColor="text1" w:themeTint="A6"/>
-      <w:spacing w:val="15"/>
-      <w:sz w:val="28"/>
-      <w:szCs w:val="28"/>
+    <w:uiPriority w:val="19"/>
+    <w:qFormat/>
+    <w:rPr>
+      <w:i/>
+      <w:color w:val="0F4761" w:themeColor="accent1" w:themeShade="BF"/>
+      <w:w w:val="100"/>
+      <w:sz w:val="20"/>
+      <w:szCs w:val="20"/>
+      <w:shd w:val="clear" w:color="auto" w:fill="auto"/>
     </w:rPr>
   </w:style>
   <w:style w:type="paragraph" w:styleId="Citao">
@@ -1478,52 +1847,16 @@
     <w:basedOn w:val="Normal"/>
     <w:next w:val="Normal"/>
     <w:link w:val="CitaoChar"/>
-    <w:uiPriority w:val="29"/>
+    <w:uiPriority w:val="21"/>
     <w:qFormat/>
-    <w:rsid w:val="009250D9"/>
     <w:pPr>
-      <w:spacing w:before="160"/>
       <w:jc w:val="center"/>
     </w:pPr>
     <w:rPr>
       <w:i/>
-      <w:iCs/>
       <w:color w:val="404040" w:themeColor="text1" w:themeTint="BF"/>
-    </w:rPr>
-  </w:style>
-  <w:style w:type="character" w:customStyle="1" w:styleId="CitaoChar">
-    <w:name w:val="Citação Char"/>
-    <w:basedOn w:val="Fontepargpadro"/>
-    <w:link w:val="Citao"/>
-    <w:uiPriority w:val="29"/>
-    <w:rsid w:val="009250D9"/>
-    <w:rPr>
-      <w:i/>
-      <w:iCs/>
-      <w:color w:val="404040" w:themeColor="text1" w:themeTint="BF"/>
-    </w:rPr>
-  </w:style>
-  <w:style w:type="paragraph" w:styleId="PargrafodaLista">
-    <w:name w:val="List Paragraph"/>
-    <w:basedOn w:val="Normal"/>
-    <w:uiPriority w:val="34"/>
-    <w:qFormat/>
-    <w:rsid w:val="009250D9"/>
-    <w:pPr>
-      <w:ind w:left="720"/>
-      <w:contextualSpacing/>
-    </w:pPr>
-  </w:style>
-  <w:style w:type="character" w:styleId="nfaseIntensa">
-    <w:name w:val="Intense Emphasis"/>
-    <w:basedOn w:val="Fontepargpadro"/>
-    <w:uiPriority w:val="21"/>
-    <w:qFormat/>
-    <w:rsid w:val="009250D9"/>
-    <w:rPr>
-      <w:i/>
-      <w:iCs/>
-      <w:color w:val="0F4761" w:themeColor="accent1" w:themeShade="BF"/>
+      <w:sz w:val="20"/>
+      <w:szCs w:val="20"/>
     </w:rPr>
   </w:style>
   <w:style w:type="paragraph" w:styleId="CitaoIntensa">
@@ -1531,48 +1864,222 @@
     <w:basedOn w:val="Normal"/>
     <w:next w:val="Normal"/>
     <w:link w:val="CitaoIntensaChar"/>
-    <w:uiPriority w:val="30"/>
+    <w:uiPriority w:val="22"/>
     <w:qFormat/>
-    <w:rsid w:val="009250D9"/>
     <w:pPr>
-      <w:pBdr>
-        <w:top w:val="single" w:sz="4" w:space="10" w:color="0F4761" w:themeColor="accent1" w:themeShade="BF"/>
-        <w:bottom w:val="single" w:sz="4" w:space="10" w:color="0F4761" w:themeColor="accent1" w:themeShade="BF"/>
-      </w:pBdr>
-      <w:spacing w:before="360" w:after="360"/>
       <w:ind w:left="864" w:right="864"/>
       <w:jc w:val="center"/>
     </w:pPr>
     <w:rPr>
       <w:i/>
-      <w:iCs/>
       <w:color w:val="0F4761" w:themeColor="accent1" w:themeShade="BF"/>
+      <w:sz w:val="20"/>
+      <w:szCs w:val="20"/>
+    </w:rPr>
+  </w:style>
+  <w:style w:type="character" w:styleId="RefernciaIntensa">
+    <w:name w:val="Intense Reference"/>
+    <w:basedOn w:val="Fontepargpadro"/>
+    <w:uiPriority w:val="24"/>
+    <w:qFormat/>
+    <w:rPr>
+      <w:b/>
+      <w:smallCaps/>
+      <w:color w:val="0F4761" w:themeColor="accent1" w:themeShade="BF"/>
+      <w:spacing w:val="5"/>
+      <w:w w:val="100"/>
+      <w:sz w:val="20"/>
+      <w:szCs w:val="20"/>
+      <w:shd w:val="clear" w:color="auto" w:fill="auto"/>
+    </w:rPr>
+  </w:style>
+  <w:style w:type="paragraph" w:styleId="PargrafodaLista">
+    <w:name w:val="List Paragraph"/>
+    <w:basedOn w:val="Normal"/>
+    <w:uiPriority w:val="26"/>
+    <w:qFormat/>
+    <w:pPr>
+      <w:ind w:left="720"/>
+    </w:pPr>
+  </w:style>
+  <w:style w:type="character" w:customStyle="1" w:styleId="Ttulo1Char">
+    <w:name w:val="Título 1 Char"/>
+    <w:basedOn w:val="Fontepargpadro"/>
+    <w:link w:val="Ttulo1"/>
+    <w:rPr>
+      <w:rFonts w:ascii="Aptos Display" w:eastAsia="Aptos Display" w:hAnsi="Aptos Display"/>
+      <w:color w:val="0F4761" w:themeColor="accent1" w:themeShade="BF"/>
+      <w:w w:val="100"/>
+      <w:sz w:val="40"/>
+      <w:szCs w:val="40"/>
+      <w:shd w:val="clear" w:color="auto" w:fill="auto"/>
+    </w:rPr>
+  </w:style>
+  <w:style w:type="character" w:customStyle="1" w:styleId="Ttulo2Char">
+    <w:name w:val="Título 2 Char"/>
+    <w:basedOn w:val="Fontepargpadro"/>
+    <w:link w:val="Ttulo2"/>
+    <w:rPr>
+      <w:rFonts w:ascii="Aptos Display" w:eastAsia="Aptos Display" w:hAnsi="Aptos Display"/>
+      <w:color w:val="0F4761" w:themeColor="accent1" w:themeShade="BF"/>
+      <w:w w:val="100"/>
+      <w:sz w:val="32"/>
+      <w:szCs w:val="32"/>
+      <w:shd w:val="clear" w:color="auto" w:fill="auto"/>
+    </w:rPr>
+  </w:style>
+  <w:style w:type="character" w:customStyle="1" w:styleId="Ttulo3Char">
+    <w:name w:val="Título 3 Char"/>
+    <w:basedOn w:val="Fontepargpadro"/>
+    <w:link w:val="Ttulo3"/>
+    <w:semiHidden/>
+    <w:rPr>
+      <w:rFonts w:ascii="NanumGothic" w:eastAsia="Aptos Display" w:hAnsi="NanumGothic"/>
+      <w:color w:val="0F4761" w:themeColor="accent1" w:themeShade="BF"/>
+      <w:w w:val="100"/>
+      <w:sz w:val="28"/>
+      <w:szCs w:val="28"/>
+      <w:shd w:val="clear" w:color="auto" w:fill="auto"/>
+    </w:rPr>
+  </w:style>
+  <w:style w:type="character" w:customStyle="1" w:styleId="Ttulo4Char">
+    <w:name w:val="Título 4 Char"/>
+    <w:basedOn w:val="Fontepargpadro"/>
+    <w:link w:val="Ttulo4"/>
+    <w:semiHidden/>
+    <w:rPr>
+      <w:rFonts w:ascii="NanumGothic" w:eastAsia="Aptos Display" w:hAnsi="NanumGothic"/>
+      <w:i/>
+      <w:color w:val="0F4761" w:themeColor="accent1" w:themeShade="BF"/>
+      <w:w w:val="100"/>
+      <w:sz w:val="20"/>
+      <w:szCs w:val="20"/>
+      <w:shd w:val="clear" w:color="auto" w:fill="auto"/>
+    </w:rPr>
+  </w:style>
+  <w:style w:type="character" w:customStyle="1" w:styleId="Ttulo5Char">
+    <w:name w:val="Título 5 Char"/>
+    <w:basedOn w:val="Fontepargpadro"/>
+    <w:link w:val="Ttulo5"/>
+    <w:semiHidden/>
+    <w:rPr>
+      <w:rFonts w:ascii="NanumGothic" w:eastAsia="Aptos Display" w:hAnsi="NanumGothic"/>
+      <w:color w:val="0F4761" w:themeColor="accent1" w:themeShade="BF"/>
+      <w:w w:val="100"/>
+      <w:sz w:val="20"/>
+      <w:szCs w:val="20"/>
+      <w:shd w:val="clear" w:color="auto" w:fill="auto"/>
+    </w:rPr>
+  </w:style>
+  <w:style w:type="character" w:customStyle="1" w:styleId="Ttulo6Char">
+    <w:name w:val="Título 6 Char"/>
+    <w:basedOn w:val="Fontepargpadro"/>
+    <w:link w:val="Ttulo6"/>
+    <w:semiHidden/>
+    <w:rPr>
+      <w:rFonts w:ascii="NanumGothic" w:eastAsia="Aptos Display" w:hAnsi="NanumGothic"/>
+      <w:i/>
+      <w:color w:val="5A5A5A" w:themeColor="text1" w:themeTint="A5"/>
+      <w:w w:val="100"/>
+      <w:sz w:val="20"/>
+      <w:szCs w:val="20"/>
+      <w:shd w:val="clear" w:color="auto" w:fill="auto"/>
+    </w:rPr>
+  </w:style>
+  <w:style w:type="character" w:customStyle="1" w:styleId="Ttulo7Char">
+    <w:name w:val="Título 7 Char"/>
+    <w:basedOn w:val="Fontepargpadro"/>
+    <w:link w:val="Ttulo7"/>
+    <w:semiHidden/>
+    <w:rPr>
+      <w:rFonts w:ascii="NanumGothic" w:eastAsia="Aptos Display" w:hAnsi="NanumGothic"/>
+      <w:color w:val="5A5A5A" w:themeColor="text1" w:themeTint="A5"/>
+      <w:w w:val="100"/>
+      <w:sz w:val="20"/>
+      <w:szCs w:val="20"/>
+      <w:shd w:val="clear" w:color="auto" w:fill="auto"/>
+    </w:rPr>
+  </w:style>
+  <w:style w:type="character" w:customStyle="1" w:styleId="Ttulo8Char">
+    <w:name w:val="Título 8 Char"/>
+    <w:basedOn w:val="Fontepargpadro"/>
+    <w:link w:val="Ttulo8"/>
+    <w:semiHidden/>
+    <w:rPr>
+      <w:rFonts w:ascii="NanumGothic" w:eastAsia="Aptos Display" w:hAnsi="NanumGothic"/>
+      <w:i/>
+      <w:color w:val="272727" w:themeColor="text1" w:themeTint="D8"/>
+      <w:w w:val="100"/>
+      <w:sz w:val="20"/>
+      <w:szCs w:val="20"/>
+      <w:shd w:val="clear" w:color="auto" w:fill="auto"/>
+    </w:rPr>
+  </w:style>
+  <w:style w:type="character" w:customStyle="1" w:styleId="Ttulo9Char">
+    <w:name w:val="Título 9 Char"/>
+    <w:basedOn w:val="Fontepargpadro"/>
+    <w:link w:val="Ttulo9"/>
+    <w:semiHidden/>
+    <w:rPr>
+      <w:rFonts w:ascii="NanumGothic" w:eastAsia="Aptos Display" w:hAnsi="NanumGothic"/>
+      <w:color w:val="272727" w:themeColor="text1" w:themeTint="D8"/>
+      <w:w w:val="100"/>
+      <w:sz w:val="20"/>
+      <w:szCs w:val="20"/>
+      <w:shd w:val="clear" w:color="auto" w:fill="auto"/>
+    </w:rPr>
+  </w:style>
+  <w:style w:type="character" w:customStyle="1" w:styleId="TtuloChar">
+    <w:name w:val="Título Char"/>
+    <w:basedOn w:val="Fontepargpadro"/>
+    <w:link w:val="Ttulo"/>
+    <w:rPr>
+      <w:rFonts w:ascii="Aptos Display" w:eastAsia="Aptos Display" w:hAnsi="Aptos Display"/>
+      <w:spacing w:val="-10"/>
+      <w:w w:val="100"/>
+      <w:sz w:val="56"/>
+      <w:szCs w:val="56"/>
+      <w:shd w:val="clear" w:color="auto" w:fill="auto"/>
+    </w:rPr>
+  </w:style>
+  <w:style w:type="character" w:customStyle="1" w:styleId="SubttuloChar">
+    <w:name w:val="Subtítulo Char"/>
+    <w:basedOn w:val="Fontepargpadro"/>
+    <w:link w:val="Subttulo"/>
+    <w:rPr>
+      <w:rFonts w:ascii="NanumGothic" w:eastAsia="Aptos Display" w:hAnsi="NanumGothic"/>
+      <w:color w:val="5A5A5A" w:themeColor="text1" w:themeTint="A5"/>
+      <w:spacing w:val="15"/>
+      <w:w w:val="100"/>
+      <w:sz w:val="28"/>
+      <w:szCs w:val="28"/>
+      <w:shd w:val="clear" w:color="auto" w:fill="auto"/>
+    </w:rPr>
+  </w:style>
+  <w:style w:type="character" w:customStyle="1" w:styleId="CitaoChar">
+    <w:name w:val="Citação Char"/>
+    <w:basedOn w:val="Fontepargpadro"/>
+    <w:link w:val="Citao"/>
+    <w:rPr>
+      <w:i/>
+      <w:color w:val="404040" w:themeColor="text1" w:themeTint="BF"/>
+      <w:w w:val="100"/>
+      <w:sz w:val="20"/>
+      <w:szCs w:val="20"/>
+      <w:shd w:val="clear" w:color="auto" w:fill="auto"/>
     </w:rPr>
   </w:style>
   <w:style w:type="character" w:customStyle="1" w:styleId="CitaoIntensaChar">
     <w:name w:val="Citação Intensa Char"/>
     <w:basedOn w:val="Fontepargpadro"/>
     <w:link w:val="CitaoIntensa"/>
-    <w:uiPriority w:val="30"/>
-    <w:rsid w:val="009250D9"/>
     <w:rPr>
       <w:i/>
-      <w:iCs/>
       <w:color w:val="0F4761" w:themeColor="accent1" w:themeShade="BF"/>
-    </w:rPr>
-  </w:style>
-  <w:style w:type="character" w:styleId="RefernciaIntensa">
-    <w:name w:val="Intense Reference"/>
-    <w:basedOn w:val="Fontepargpadro"/>
-    <w:uiPriority w:val="32"/>
-    <w:qFormat/>
-    <w:rsid w:val="009250D9"/>
-    <w:rPr>
-      <w:b/>
-      <w:bCs/>
-      <w:smallCaps/>
-      <w:color w:val="0F4761" w:themeColor="accent1" w:themeShade="BF"/>
-      <w:spacing w:val="5"/>
+      <w:w w:val="100"/>
+      <w:sz w:val="20"/>
+      <w:szCs w:val="20"/>
+      <w:shd w:val="clear" w:color="auto" w:fill="auto"/>
     </w:rPr>
   </w:style>
 </w:styles>

</xml_diff>

<commit_message>
Criado arquivo .gitignore para o projeto
</commit_message>
<xml_diff>
--- a/Docs/Projeto questões-BR.docx
+++ b/Docs/Projeto questões-BR.docx
@@ -318,10 +318,7 @@
         <w:ind w:left="432" w:hanging="432"/>
       </w:pPr>
       <w:r>
-        <w:t>2.</w:t>
-      </w:r>
-      <w:r>
-        <w:t xml:space="preserve"> Durante o jogo, o jogador também terá vidas. Começando com 3 vidas, a cada 2 erros, ele perderá uma vida. Caso ele perca todas as vidas que ele tem, 50% da pontuação dele na partida atual será descontada para que ele reviva no jogo. Em contrapartida, a cada 5 acertos na partida, ele ganhará uma vida.</w:t>
+        <w:t>2. Durante o jogo, o jogador também terá vidas. Começando com 3 vidas, a cada 2 erros, ele perderá uma vida. Caso ele perca todas as vidas que ele tem, 50% da pontuação dele na partida atual será descontada para que ele reviva no jogo. Em contrapartida, a cada 5 acertos na partida, ele ganhará uma vida.</w:t>
       </w:r>
     </w:p>
     <w:p>
@@ -406,10 +403,7 @@
         <w:spacing w:after="160" w:line="259" w:lineRule="auto"/>
       </w:pPr>
       <w:r>
-        <w:t>8</w:t>
-      </w:r>
-      <w:r>
-        <w:t>. Outras informações:</w:t>
+        <w:t>8. Outras informações:</w:t>
       </w:r>
     </w:p>
     <w:p>
@@ -425,19 +419,16 @@
         <w:t xml:space="preserve">Tecnologias e recursos: </w:t>
       </w:r>
       <w:r>
-        <w:t>node.js</w:t>
-      </w:r>
-      <w:r>
-        <w:t xml:space="preserve"> com </w:t>
-      </w:r>
-      <w:r>
-        <w:t>express</w:t>
+        <w:t>python com framework fastAPI</w:t>
       </w:r>
       <w:r>
         <w:t>,</w:t>
       </w:r>
       <w:r>
-        <w:t xml:space="preserve"> banco de dados mySQL.</w:t>
+        <w:t xml:space="preserve"> banco de dados</w:t>
+      </w:r>
+      <w:r>
+        <w:t xml:space="preserve"> mySQL.</w:t>
       </w:r>
     </w:p>
     <w:p>

</xml_diff>

<commit_message>
Configurada rota de status para o servidor, criação do arquivo __init__ para a detecção da pasta de código-fonte SRC como pacote python onde módulos podem ser importados
</commit_message>
<xml_diff>
--- a/Docs/Projeto questões-BR.docx
+++ b/Docs/Projeto questões-BR.docx
@@ -428,7 +428,13 @@
         <w:t xml:space="preserve"> banco de dados</w:t>
       </w:r>
       <w:r>
-        <w:t xml:space="preserve"> mySQL.</w:t>
+        <w:t xml:space="preserve"> </w:t>
+      </w:r>
+      <w:r>
+        <w:t>postgre</w:t>
+      </w:r>
+      <w:r>
+        <w:t>SQL.</w:t>
       </w:r>
     </w:p>
     <w:p>

</xml_diff>

<commit_message>
Adicionado projeto java, esse é o back-end atual
</commit_message>
<xml_diff>
--- a/Docs/Projeto questões-BR.docx
+++ b/Docs/Projeto questões-BR.docx
@@ -80,15 +80,7 @@
         <w:contextualSpacing/>
       </w:pPr>
       <w:r>
-        <w:t xml:space="preserve">Público-alvo: pessoas/alunos de 12 a 24 anos. Em caso </w:t>
-      </w:r>
-      <w:proofErr w:type="gramStart"/>
-      <w:r>
-        <w:t>do</w:t>
-      </w:r>
-      <w:proofErr w:type="gramEnd"/>
-      <w:r>
-        <w:t xml:space="preserve"> jogo ser usado de forma acadêmica, o público-alvo também inclui professores.</w:t>
+        <w:t>Público-alvo: pessoas/alunos de 12 a 24 anos. Em caso do jogo ser usado de forma acadêmica, o público-alvo também inclui professores.</w:t>
       </w:r>
     </w:p>
     <w:p>
@@ -143,15 +135,7 @@
         <w:contextualSpacing/>
       </w:pPr>
       <w:r>
-        <w:t xml:space="preserve">Divertido: O jogo contará com um ranking dos melhores jogadores, com possibilidade </w:t>
-      </w:r>
-      <w:proofErr w:type="gramStart"/>
-      <w:r>
-        <w:t>deles</w:t>
-      </w:r>
-      <w:proofErr w:type="gramEnd"/>
-      <w:r>
-        <w:t xml:space="preserve"> ganharem cargos pelo seu desempenho no jogo.</w:t>
+        <w:t>Divertido: O jogo contará com um ranking dos melhores jogadores, com possibilidade deles ganharem cargos pelo seu desempenho no jogo.</w:t>
       </w:r>
     </w:p>
     <w:p>

</xml_diff>